<commit_message>
half of part 2 done
</commit_message>
<xml_diff>
--- a/Deliverable2/SRS.docx
+++ b/Deliverable2/SRS.docx
@@ -3757,7 +3757,7 @@
         <w:pStyle w:val="Heading1"/>
         <w:numPr>
           <w:ilvl w:val="0"/>
-          <w:numId w:val="1"/>
+          <w:numId w:val="3"/>
         </w:numPr>
         <w:ind w:left="0" w:firstLine="0"/>
         <w:rPr>
@@ -3783,7 +3783,7 @@
         <w:pStyle w:val="Heading2"/>
         <w:numPr>
           <w:ilvl w:val="1"/>
-          <w:numId w:val="1"/>
+          <w:numId w:val="3"/>
         </w:numPr>
         <w:ind w:left="0" w:firstLine="0"/>
         <w:rPr>
@@ -3926,7 +3926,7 @@
         <w:pStyle w:val="Heading2"/>
         <w:numPr>
           <w:ilvl w:val="1"/>
-          <w:numId w:val="1"/>
+          <w:numId w:val="3"/>
         </w:numPr>
         <w:ind w:left="0" w:firstLine="0"/>
         <w:rPr>
@@ -3978,7 +3978,7 @@
           <w:szCs w:val="22"/>
           <w:rtl w:val="0"/>
         </w:rPr>
-        <w:t xml:space="preserve">Any abbreviations used in this document are listed here: </w:t>
+        <w:t xml:space="preserve">Any abbreviations or terms used in this document are listed here: </w:t>
       </w:r>
     </w:p>
     <w:p>
@@ -4013,32 +4013,6 @@
     </w:p>
     <w:p>
       <w:pPr>
-        <w:pStyle w:val="Heading2"/>
-        <w:numPr>
-          <w:ilvl w:val="1"/>
-          <w:numId w:val="1"/>
-        </w:numPr>
-        <w:ind w:left="0" w:firstLine="0"/>
-        <w:rPr>
-          <w:vertAlign w:val="baseline"/>
-        </w:rPr>
-      </w:pPr>
-      <w:r>
-        <w:rPr>
-          <w:b w:val="1"/>
-          <w:vertAlign w:val="baseline"/>
-          <w:rtl w:val="0"/>
-        </w:rPr>
-        <w:t xml:space="preserve">Intended Audience and Reading Suggestions</w:t>
-      </w:r>
-      <w:r>
-        <w:rPr>
-          <w:rtl w:val="0"/>
-        </w:rPr>
-      </w:r>
-    </w:p>
-    <w:p>
-      <w:pPr>
         <w:keepNext w:val="0"/>
         <w:keepLines w:val="0"/>
         <w:widowControl w:val="1"/>
@@ -4055,36 +4029,51 @@
         <w:jc w:val="left"/>
         <w:rPr>
           <w:rFonts w:ascii="Arial" w:cs="Arial" w:eastAsia="Arial" w:hAnsi="Arial"/>
-          <w:b w:val="0"/>
-          <w:i w:val="1"/>
-          <w:smallCaps w:val="0"/>
-          <w:strike w:val="0"/>
-          <w:color w:val="000000"/>
-          <w:sz w:val="22"/>
-          <w:szCs w:val="22"/>
-          <w:u w:val="none"/>
-          <w:shd w:fill="auto" w:val="clear"/>
-          <w:vertAlign w:val="baseline"/>
-        </w:rPr>
-      </w:pPr>
-      <w:bookmarkStart w:colFirst="0" w:colLast="0" w:name="_heading=h.3dy6vkm" w:id="9"/>
+          <w:sz w:val="22"/>
+          <w:szCs w:val="22"/>
+        </w:rPr>
+      </w:pPr>
+      <w:bookmarkStart w:colFirst="0" w:colLast="0" w:name="_heading=h.re8gl756vi0n" w:id="9"/>
       <w:bookmarkEnd w:id="9"/>
       <w:r>
         <w:rPr>
           <w:rFonts w:ascii="Arial" w:cs="Arial" w:eastAsia="Arial" w:hAnsi="Arial"/>
-          <w:b w:val="0"/>
-          <w:i w:val="1"/>
-          <w:smallCaps w:val="0"/>
-          <w:strike w:val="0"/>
-          <w:color w:val="000000"/>
-          <w:sz w:val="22"/>
-          <w:szCs w:val="22"/>
-          <w:u w:val="none"/>
-          <w:shd w:fill="auto" w:val="clear"/>
-          <w:vertAlign w:val="baseline"/>
-          <w:rtl w:val="0"/>
-        </w:rPr>
-        <w:t xml:space="preserve">&lt;Describe the different types of reader that the document is intended for, such as developers, project managers, marketing staff, users, testers, and documentation writers. Describe what the rest of this SRS contains and how it is organized. Suggest a sequence for reading the document, beginning with the overview sections and proceeding through the sections that are most pertinent to each reader type.&gt;</w:t>
+          <w:sz w:val="22"/>
+          <w:szCs w:val="22"/>
+          <w:rtl w:val="0"/>
+        </w:rPr>
+        <w:t xml:space="preserve">The terms “product” and “platform” herein refers to the Classrook platform. </w:t>
+      </w:r>
+      <w:r>
+        <w:rPr>
+          <w:rtl w:val="0"/>
+        </w:rPr>
+      </w:r>
+    </w:p>
+    <w:p>
+      <w:pPr>
+        <w:pStyle w:val="Heading2"/>
+        <w:numPr>
+          <w:ilvl w:val="1"/>
+          <w:numId w:val="3"/>
+        </w:numPr>
+        <w:ind w:left="0" w:firstLine="0"/>
+        <w:rPr>
+          <w:vertAlign w:val="baseline"/>
+        </w:rPr>
+      </w:pPr>
+      <w:r>
+        <w:rPr>
+          <w:b w:val="1"/>
+          <w:vertAlign w:val="baseline"/>
+          <w:rtl w:val="0"/>
+        </w:rPr>
+        <w:t xml:space="preserve">Intended Audience and Reading Suggestions</w:t>
+      </w:r>
+      <w:r>
+        <w:rPr>
+          <w:rtl w:val="0"/>
+        </w:rPr>
       </w:r>
     </w:p>
     <w:p>
@@ -4105,17 +4094,36 @@
         <w:jc w:val="left"/>
         <w:rPr>
           <w:rFonts w:ascii="Arial" w:cs="Arial" w:eastAsia="Arial" w:hAnsi="Arial"/>
+          <w:b w:val="0"/>
           <w:i w:val="1"/>
-          <w:sz w:val="22"/>
-          <w:szCs w:val="22"/>
-        </w:rPr>
-      </w:pPr>
-      <w:bookmarkStart w:colFirst="0" w:colLast="0" w:name="_heading=h.8ao3xama8k9u" w:id="10"/>
+          <w:smallCaps w:val="0"/>
+          <w:strike w:val="0"/>
+          <w:color w:val="000000"/>
+          <w:sz w:val="22"/>
+          <w:szCs w:val="22"/>
+          <w:u w:val="none"/>
+          <w:shd w:fill="auto" w:val="clear"/>
+          <w:vertAlign w:val="baseline"/>
+        </w:rPr>
+      </w:pPr>
+      <w:bookmarkStart w:colFirst="0" w:colLast="0" w:name="_heading=h.3dy6vkm" w:id="10"/>
       <w:bookmarkEnd w:id="10"/>
       <w:r>
         <w:rPr>
-          <w:rtl w:val="0"/>
-        </w:rPr>
+          <w:rFonts w:ascii="Arial" w:cs="Arial" w:eastAsia="Arial" w:hAnsi="Arial"/>
+          <w:b w:val="0"/>
+          <w:i w:val="1"/>
+          <w:smallCaps w:val="0"/>
+          <w:strike w:val="0"/>
+          <w:color w:val="000000"/>
+          <w:sz w:val="22"/>
+          <w:szCs w:val="22"/>
+          <w:u w:val="none"/>
+          <w:shd w:fill="auto" w:val="clear"/>
+          <w:vertAlign w:val="baseline"/>
+          <w:rtl w:val="0"/>
+        </w:rPr>
+        <w:t xml:space="preserve">&lt;Describe the different types of reader that the document is intended for, such as developers, project managers, marketing staff, users, testers, and documentation writers. Describe what the rest of this SRS contains and how it is organized. Suggest a sequence for reading the document, beginning with the overview sections and proceeding through the sections that are most pertinent to each reader type.&gt;</w:t>
       </w:r>
     </w:p>
     <w:p>
@@ -4136,42 +4144,13 @@
         <w:jc w:val="left"/>
         <w:rPr>
           <w:rFonts w:ascii="Arial" w:cs="Arial" w:eastAsia="Arial" w:hAnsi="Arial"/>
-          <w:sz w:val="22"/>
-          <w:szCs w:val="22"/>
-        </w:rPr>
-      </w:pPr>
-      <w:bookmarkStart w:colFirst="0" w:colLast="0" w:name="_heading=h.ff0gbh4iu6oy" w:id="11"/>
+          <w:i w:val="1"/>
+          <w:sz w:val="22"/>
+          <w:szCs w:val="22"/>
+        </w:rPr>
+      </w:pPr>
+      <w:bookmarkStart w:colFirst="0" w:colLast="0" w:name="_heading=h.8ao3xama8k9u" w:id="11"/>
       <w:bookmarkEnd w:id="11"/>
-      <w:r>
-        <w:rPr>
-          <w:rFonts w:ascii="Arial" w:cs="Arial" w:eastAsia="Arial" w:hAnsi="Arial"/>
-          <w:sz w:val="22"/>
-          <w:szCs w:val="22"/>
-          <w:rtl w:val="0"/>
-        </w:rPr>
-        <w:t xml:space="preserve">The intended audience of this document is the development team of the project so that a clear understanding of the scope of the system can be obtained, Furthermore, if any personnel were to take up or join the project at a later date, this document would be the primary resource of consultation to understand the system. </w:t>
-      </w:r>
-    </w:p>
-    <w:p>
-      <w:pPr>
-        <w:pStyle w:val="Heading2"/>
-        <w:numPr>
-          <w:ilvl w:val="1"/>
-          <w:numId w:val="1"/>
-        </w:numPr>
-        <w:ind w:left="0" w:firstLine="0"/>
-        <w:rPr>
-          <w:vertAlign w:val="baseline"/>
-        </w:rPr>
-      </w:pPr>
-      <w:r>
-        <w:rPr>
-          <w:b w:val="1"/>
-          <w:vertAlign w:val="baseline"/>
-          <w:rtl w:val="0"/>
-        </w:rPr>
-        <w:t xml:space="preserve">Product Scope</w:t>
-      </w:r>
       <w:r>
         <w:rPr>
           <w:rtl w:val="0"/>
@@ -4196,36 +4175,46 @@
         <w:jc w:val="left"/>
         <w:rPr>
           <w:rFonts w:ascii="Arial" w:cs="Arial" w:eastAsia="Arial" w:hAnsi="Arial"/>
-          <w:b w:val="0"/>
-          <w:i w:val="1"/>
-          <w:smallCaps w:val="0"/>
-          <w:strike w:val="0"/>
-          <w:color w:val="000000"/>
-          <w:sz w:val="22"/>
-          <w:szCs w:val="22"/>
-          <w:u w:val="none"/>
-          <w:shd w:fill="auto" w:val="clear"/>
-          <w:vertAlign w:val="baseline"/>
-        </w:rPr>
-      </w:pPr>
-      <w:bookmarkStart w:colFirst="0" w:colLast="0" w:name="_heading=h.1t3h5sf" w:id="12"/>
+          <w:sz w:val="22"/>
+          <w:szCs w:val="22"/>
+        </w:rPr>
+      </w:pPr>
+      <w:bookmarkStart w:colFirst="0" w:colLast="0" w:name="_heading=h.ff0gbh4iu6oy" w:id="12"/>
       <w:bookmarkEnd w:id="12"/>
       <w:r>
         <w:rPr>
           <w:rFonts w:ascii="Arial" w:cs="Arial" w:eastAsia="Arial" w:hAnsi="Arial"/>
-          <w:b w:val="0"/>
-          <w:i w:val="1"/>
-          <w:smallCaps w:val="0"/>
-          <w:strike w:val="0"/>
-          <w:color w:val="000000"/>
-          <w:sz w:val="22"/>
-          <w:szCs w:val="22"/>
-          <w:u w:val="none"/>
-          <w:shd w:fill="auto" w:val="clear"/>
-          <w:vertAlign w:val="baseline"/>
-          <w:rtl w:val="0"/>
-        </w:rPr>
-        <w:t xml:space="preserve">&lt;Provide a short description of the software being specified and its purpose, including relevant benefits, objectives, and goals. Relate the software to corporate goals or business strategies. If a separate vision and scope document is available, refer to it rather than duplicating its contents here.&gt;</w:t>
+          <w:sz w:val="22"/>
+          <w:szCs w:val="22"/>
+          <w:rtl w:val="0"/>
+        </w:rPr>
+        <w:t xml:space="preserve">The intended audience of this document is the development team of the project so that a clear understanding of the scope of the system can be obtained, Furthermore, if any personnel were to take up or join the project at a later date, this document would be the primary resource of consultation to understand the system. </w:t>
+      </w:r>
+    </w:p>
+    <w:p>
+      <w:pPr>
+        <w:pStyle w:val="Heading2"/>
+        <w:numPr>
+          <w:ilvl w:val="1"/>
+          <w:numId w:val="3"/>
+        </w:numPr>
+        <w:ind w:left="0" w:firstLine="0"/>
+        <w:rPr>
+          <w:vertAlign w:val="baseline"/>
+        </w:rPr>
+      </w:pPr>
+      <w:r>
+        <w:rPr>
+          <w:b w:val="1"/>
+          <w:vertAlign w:val="baseline"/>
+          <w:rtl w:val="0"/>
+        </w:rPr>
+        <w:t xml:space="preserve">Product Scope</w:t>
+      </w:r>
+      <w:r>
+        <w:rPr>
+          <w:rtl w:val="0"/>
+        </w:rPr>
       </w:r>
     </w:p>
     <w:p>
@@ -4246,17 +4235,36 @@
         <w:jc w:val="left"/>
         <w:rPr>
           <w:rFonts w:ascii="Arial" w:cs="Arial" w:eastAsia="Arial" w:hAnsi="Arial"/>
+          <w:b w:val="0"/>
           <w:i w:val="1"/>
-          <w:sz w:val="22"/>
-          <w:szCs w:val="22"/>
-        </w:rPr>
-      </w:pPr>
-      <w:bookmarkStart w:colFirst="0" w:colLast="0" w:name="_heading=h.4eyiz6azvrry" w:id="13"/>
+          <w:smallCaps w:val="0"/>
+          <w:strike w:val="0"/>
+          <w:color w:val="000000"/>
+          <w:sz w:val="22"/>
+          <w:szCs w:val="22"/>
+          <w:u w:val="none"/>
+          <w:shd w:fill="auto" w:val="clear"/>
+          <w:vertAlign w:val="baseline"/>
+        </w:rPr>
+      </w:pPr>
+      <w:bookmarkStart w:colFirst="0" w:colLast="0" w:name="_heading=h.1t3h5sf" w:id="13"/>
       <w:bookmarkEnd w:id="13"/>
       <w:r>
         <w:rPr>
-          <w:rtl w:val="0"/>
-        </w:rPr>
+          <w:rFonts w:ascii="Arial" w:cs="Arial" w:eastAsia="Arial" w:hAnsi="Arial"/>
+          <w:b w:val="0"/>
+          <w:i w:val="1"/>
+          <w:smallCaps w:val="0"/>
+          <w:strike w:val="0"/>
+          <w:color w:val="000000"/>
+          <w:sz w:val="22"/>
+          <w:szCs w:val="22"/>
+          <w:u w:val="none"/>
+          <w:shd w:fill="auto" w:val="clear"/>
+          <w:vertAlign w:val="baseline"/>
+          <w:rtl w:val="0"/>
+        </w:rPr>
+        <w:t xml:space="preserve">&lt;Provide a short description of the software being specified and its purpose, including relevant benefits, objectives, and goals. Relate the software to corporate goals or business strategies. If a separate vision and scope document is available, refer to it rather than duplicating its contents here.&gt;</w:t>
       </w:r>
     </w:p>
     <w:p>
@@ -4277,42 +4285,13 @@
         <w:jc w:val="left"/>
         <w:rPr>
           <w:rFonts w:ascii="Arial" w:cs="Arial" w:eastAsia="Arial" w:hAnsi="Arial"/>
-          <w:sz w:val="22"/>
-          <w:szCs w:val="22"/>
-        </w:rPr>
-      </w:pPr>
-      <w:bookmarkStart w:colFirst="0" w:colLast="0" w:name="_heading=h.76f7f925ym4" w:id="14"/>
+          <w:i w:val="1"/>
+          <w:sz w:val="22"/>
+          <w:szCs w:val="22"/>
+        </w:rPr>
+      </w:pPr>
+      <w:bookmarkStart w:colFirst="0" w:colLast="0" w:name="_heading=h.4eyiz6azvrry" w:id="14"/>
       <w:bookmarkEnd w:id="14"/>
-      <w:r>
-        <w:rPr>
-          <w:rFonts w:ascii="Arial" w:cs="Arial" w:eastAsia="Arial" w:hAnsi="Arial"/>
-          <w:sz w:val="22"/>
-          <w:szCs w:val="22"/>
-          <w:rtl w:val="0"/>
-        </w:rPr>
-        <w:t xml:space="preserve">Classrook is a platform that allows students to share course resources amongst themselves. The objective of this system is to act as a central repository for students to post course reviews, syllabuses, past assignment prompts and exams. The goals of this platform are to minimize data redundancy in these aforementioned resources being scattered across multiple platforms and to minimize multiple requests for access to these resources. Students would greatly benefit from this since they would all have equal opportunity to access these resources and would also allow for a further sense of community building. </w:t>
-      </w:r>
-    </w:p>
-    <w:p>
-      <w:pPr>
-        <w:pStyle w:val="Heading2"/>
-        <w:numPr>
-          <w:ilvl w:val="1"/>
-          <w:numId w:val="1"/>
-        </w:numPr>
-        <w:ind w:left="0" w:firstLine="0"/>
-        <w:rPr>
-          <w:vertAlign w:val="baseline"/>
-        </w:rPr>
-      </w:pPr>
-      <w:r>
-        <w:rPr>
-          <w:b w:val="1"/>
-          <w:vertAlign w:val="baseline"/>
-          <w:rtl w:val="0"/>
-        </w:rPr>
-        <w:t xml:space="preserve">References</w:t>
-      </w:r>
       <w:r>
         <w:rPr>
           <w:rtl w:val="0"/>
@@ -4337,62 +4316,20 @@
         <w:jc w:val="left"/>
         <w:rPr>
           <w:rFonts w:ascii="Arial" w:cs="Arial" w:eastAsia="Arial" w:hAnsi="Arial"/>
-          <w:b w:val="0"/>
-          <w:i w:val="1"/>
-          <w:smallCaps w:val="0"/>
-          <w:strike w:val="0"/>
-          <w:color w:val="000000"/>
-          <w:sz w:val="22"/>
-          <w:szCs w:val="22"/>
-          <w:u w:val="none"/>
-          <w:shd w:fill="auto" w:val="clear"/>
-          <w:vertAlign w:val="baseline"/>
-        </w:rPr>
-      </w:pPr>
-      <w:bookmarkStart w:colFirst="0" w:colLast="0" w:name="_heading=h.4d34og8" w:id="15"/>
+          <w:sz w:val="22"/>
+          <w:szCs w:val="22"/>
+        </w:rPr>
+      </w:pPr>
+      <w:bookmarkStart w:colFirst="0" w:colLast="0" w:name="_heading=h.76f7f925ym4" w:id="15"/>
       <w:bookmarkEnd w:id="15"/>
       <w:r>
         <w:rPr>
           <w:rFonts w:ascii="Arial" w:cs="Arial" w:eastAsia="Arial" w:hAnsi="Arial"/>
-          <w:b w:val="0"/>
-          <w:i w:val="1"/>
-          <w:smallCaps w:val="0"/>
-          <w:strike w:val="0"/>
-          <w:color w:val="000000"/>
-          <w:sz w:val="22"/>
-          <w:szCs w:val="22"/>
-          <w:u w:val="none"/>
-          <w:shd w:fill="auto" w:val="clear"/>
-          <w:vertAlign w:val="baseline"/>
-          <w:rtl w:val="0"/>
-        </w:rPr>
-        <w:t xml:space="preserve">&lt;List any other documents or Web addresses to which this SRS refers. These may include user interface style guides, contracts, standards, system requirements specifications, use case documents, or a vision and scope document. Provide enough information so that the reader could access a copy of each reference, including title, author, version number, date, and source or location.&gt;</w:t>
-      </w:r>
-    </w:p>
-    <w:p>
-      <w:pPr>
-        <w:pStyle w:val="Heading1"/>
-        <w:numPr>
-          <w:ilvl w:val="0"/>
-          <w:numId w:val="1"/>
-        </w:numPr>
-        <w:ind w:left="0" w:firstLine="0"/>
-        <w:rPr>
-          <w:vertAlign w:val="baseline"/>
-        </w:rPr>
-      </w:pPr>
-      <w:r>
-        <w:rPr>
-          <w:b w:val="1"/>
-          <w:vertAlign w:val="baseline"/>
-          <w:rtl w:val="0"/>
-        </w:rPr>
-        <w:t xml:space="preserve">Overall Description</w:t>
-      </w:r>
-      <w:r>
-        <w:rPr>
-          <w:rtl w:val="0"/>
-        </w:rPr>
+          <w:sz w:val="22"/>
+          <w:szCs w:val="22"/>
+          <w:rtl w:val="0"/>
+        </w:rPr>
+        <w:t xml:space="preserve">Classrook is a platform that allows students to share course resources amongst themselves. The objective of this system is to act as a central repository for students to post course reviews, syllabuses, past assignment prompts and exams. The goals of this platform are to minimize data redundancy in these aforementioned resources being scattered across multiple platforms and to minimize multiple requests for access to these resources. Students would greatly benefit from this since they would all have equal opportunity to access these resources and would also allow for a further sense of community building. </w:t>
       </w:r>
     </w:p>
     <w:p>
@@ -4400,22 +4337,20 @@
         <w:pStyle w:val="Heading2"/>
         <w:numPr>
           <w:ilvl w:val="1"/>
-          <w:numId w:val="1"/>
+          <w:numId w:val="3"/>
         </w:numPr>
         <w:ind w:left="0" w:firstLine="0"/>
         <w:rPr>
           <w:vertAlign w:val="baseline"/>
         </w:rPr>
       </w:pPr>
-      <w:bookmarkStart w:colFirst="0" w:colLast="0" w:name="_heading=h.2s8eyo1" w:id="16"/>
-      <w:bookmarkEnd w:id="16"/>
       <w:r>
         <w:rPr>
           <w:b w:val="1"/>
           <w:vertAlign w:val="baseline"/>
           <w:rtl w:val="0"/>
         </w:rPr>
-        <w:t xml:space="preserve">Product Perspective</w:t>
+        <w:t xml:space="preserve">References</w:t>
       </w:r>
       <w:r>
         <w:rPr>
@@ -4453,8 +4388,8 @@
           <w:vertAlign w:val="baseline"/>
         </w:rPr>
       </w:pPr>
-      <w:bookmarkStart w:colFirst="0" w:colLast="0" w:name="_heading=h.17dp8vu" w:id="17"/>
-      <w:bookmarkEnd w:id="17"/>
+      <w:bookmarkStart w:colFirst="0" w:colLast="0" w:name="_heading=h.4d34og8" w:id="16"/>
+      <w:bookmarkEnd w:id="16"/>
       <w:r>
         <w:rPr>
           <w:rFonts w:ascii="Arial" w:cs="Arial" w:eastAsia="Arial" w:hAnsi="Arial"/>
@@ -4470,7 +4405,33 @@
           <w:vertAlign w:val="baseline"/>
           <w:rtl w:val="0"/>
         </w:rPr>
-        <w:t xml:space="preserve">&lt;Describe the context and origin of the product being specified in this SRS. For example, state whether this product is a follow-on member of a product family, a replacement for certain existing systems, or a new, self-contained product. If the SRS defines a component of a larger system, relate the requirements of the larger system to the functionality of this software and identify interfaces between the two. A simple diagram that shows the major components of the overall system, subsystem interconnections, and external interfaces can be helpful.&gt;</w:t>
+        <w:t xml:space="preserve">&lt;List any other documents or Web addresses to which this SRS refers. These may include user interface style guides, contracts, standards, system requirements specifications, use case documents, or a vision and scope document. Provide enough information so that the reader could access a copy of each reference, including title, author, version number, date, and source or location.&gt;</w:t>
+      </w:r>
+    </w:p>
+    <w:p>
+      <w:pPr>
+        <w:pStyle w:val="Heading1"/>
+        <w:numPr>
+          <w:ilvl w:val="0"/>
+          <w:numId w:val="3"/>
+        </w:numPr>
+        <w:ind w:left="0" w:firstLine="0"/>
+        <w:rPr>
+          <w:vertAlign w:val="baseline"/>
+        </w:rPr>
+      </w:pPr>
+      <w:r>
+        <w:rPr>
+          <w:b w:val="1"/>
+          <w:vertAlign w:val="baseline"/>
+          <w:rtl w:val="0"/>
+        </w:rPr>
+        <w:t xml:space="preserve">Overall Description</w:t>
+      </w:r>
+      <w:r>
+        <w:rPr>
+          <w:rtl w:val="0"/>
+        </w:rPr>
       </w:r>
     </w:p>
     <w:p>
@@ -4478,20 +4439,22 @@
         <w:pStyle w:val="Heading2"/>
         <w:numPr>
           <w:ilvl w:val="1"/>
-          <w:numId w:val="1"/>
+          <w:numId w:val="3"/>
         </w:numPr>
         <w:ind w:left="0" w:firstLine="0"/>
         <w:rPr>
           <w:vertAlign w:val="baseline"/>
         </w:rPr>
       </w:pPr>
+      <w:bookmarkStart w:colFirst="0" w:colLast="0" w:name="_heading=h.2s8eyo1" w:id="17"/>
+      <w:bookmarkEnd w:id="17"/>
       <w:r>
         <w:rPr>
           <w:b w:val="1"/>
           <w:vertAlign w:val="baseline"/>
           <w:rtl w:val="0"/>
         </w:rPr>
-        <w:t xml:space="preserve">Product Functions</w:t>
+        <w:t xml:space="preserve">Product Perspective</w:t>
       </w:r>
       <w:r>
         <w:rPr>
@@ -4529,7 +4492,7 @@
           <w:vertAlign w:val="baseline"/>
         </w:rPr>
       </w:pPr>
-      <w:bookmarkStart w:colFirst="0" w:colLast="0" w:name="_heading=h.3rdcrjn" w:id="18"/>
+      <w:bookmarkStart w:colFirst="0" w:colLast="0" w:name="_heading=h.17dp8vu" w:id="18"/>
       <w:bookmarkEnd w:id="18"/>
       <w:r>
         <w:rPr>
@@ -4546,33 +4509,7 @@
           <w:vertAlign w:val="baseline"/>
           <w:rtl w:val="0"/>
         </w:rPr>
-        <w:t xml:space="preserve">&lt;Summarize the major functions the product must perform or must let the user perform. Details will be provided in Section 3, so only a high level summary (such as a bullet list) is needed here. Organize the functions to make them understandable to any reader of the SRS. A picture of the major groups of related requirements and how they relate, such as a top level data flow diagram or object class diagram, is often effective.&gt;</w:t>
-      </w:r>
-    </w:p>
-    <w:p>
-      <w:pPr>
-        <w:pStyle w:val="Heading2"/>
-        <w:numPr>
-          <w:ilvl w:val="1"/>
-          <w:numId w:val="1"/>
-        </w:numPr>
-        <w:ind w:left="0" w:firstLine="0"/>
-        <w:rPr>
-          <w:vertAlign w:val="baseline"/>
-        </w:rPr>
-      </w:pPr>
-      <w:r>
-        <w:rPr>
-          <w:b w:val="1"/>
-          <w:vertAlign w:val="baseline"/>
-          <w:rtl w:val="0"/>
-        </w:rPr>
-        <w:t xml:space="preserve">User Classes and Characteristics</w:t>
-      </w:r>
-      <w:r>
-        <w:rPr>
-          <w:rtl w:val="0"/>
-        </w:rPr>
+        <w:t xml:space="preserve">&lt;Describe the context and origin of the product being specified in this SRS. For example, state whether this product is a follow-on member of a product family, a replacement for certain existing systems, or a new, self-contained product. If the SRS defines a component of a larger system, relate the requirements of the larger system to the functionality of this software and identify interfaces between the two. A simple diagram that shows the major components of the overall system, subsystem interconnections, and external interfaces can be helpful.&gt;</w:t>
       </w:r>
     </w:p>
     <w:p>
@@ -4593,58 +4530,13 @@
         <w:jc w:val="left"/>
         <w:rPr>
           <w:rFonts w:ascii="Arial" w:cs="Arial" w:eastAsia="Arial" w:hAnsi="Arial"/>
-          <w:b w:val="0"/>
           <w:i w:val="1"/>
-          <w:smallCaps w:val="0"/>
-          <w:strike w:val="0"/>
-          <w:color w:val="000000"/>
-          <w:sz w:val="22"/>
-          <w:szCs w:val="22"/>
-          <w:u w:val="none"/>
-          <w:shd w:fill="auto" w:val="clear"/>
-          <w:vertAlign w:val="baseline"/>
-        </w:rPr>
-      </w:pPr>
-      <w:bookmarkStart w:colFirst="0" w:colLast="0" w:name="_heading=h.26in1rg" w:id="19"/>
+          <w:sz w:val="22"/>
+          <w:szCs w:val="22"/>
+        </w:rPr>
+      </w:pPr>
+      <w:bookmarkStart w:colFirst="0" w:colLast="0" w:name="_heading=h.zbh89lbn14hc" w:id="19"/>
       <w:bookmarkEnd w:id="19"/>
-      <w:r>
-        <w:rPr>
-          <w:rFonts w:ascii="Arial" w:cs="Arial" w:eastAsia="Arial" w:hAnsi="Arial"/>
-          <w:b w:val="0"/>
-          <w:i w:val="1"/>
-          <w:smallCaps w:val="0"/>
-          <w:strike w:val="0"/>
-          <w:color w:val="000000"/>
-          <w:sz w:val="22"/>
-          <w:szCs w:val="22"/>
-          <w:u w:val="none"/>
-          <w:shd w:fill="auto" w:val="clear"/>
-          <w:vertAlign w:val="baseline"/>
-          <w:rtl w:val="0"/>
-        </w:rPr>
-        <w:t xml:space="preserve">&lt;Identify the various user classes that you anticipate will use this product. User classes may be differentiated based on frequency of use, subset of product functions used, technical expertise, security or privilege levels, educational level, or experience. Describe the pertinent characteristics of each user class. Certain requirements may pertain only to certain user classes. Distinguish the most important user classes for this product from those who are less important to satisfy.&gt;</w:t>
-      </w:r>
-    </w:p>
-    <w:p>
-      <w:pPr>
-        <w:pStyle w:val="Heading2"/>
-        <w:numPr>
-          <w:ilvl w:val="1"/>
-          <w:numId w:val="1"/>
-        </w:numPr>
-        <w:ind w:left="0" w:firstLine="0"/>
-        <w:rPr>
-          <w:vertAlign w:val="baseline"/>
-        </w:rPr>
-      </w:pPr>
-      <w:r>
-        <w:rPr>
-          <w:b w:val="1"/>
-          <w:vertAlign w:val="baseline"/>
-          <w:rtl w:val="0"/>
-        </w:rPr>
-        <w:t xml:space="preserve">Operating Environment</w:t>
-      </w:r>
       <w:r>
         <w:rPr>
           <w:rtl w:val="0"/>
@@ -4669,62 +4561,20 @@
         <w:jc w:val="left"/>
         <w:rPr>
           <w:rFonts w:ascii="Arial" w:cs="Arial" w:eastAsia="Arial" w:hAnsi="Arial"/>
-          <w:b w:val="0"/>
-          <w:i w:val="1"/>
-          <w:smallCaps w:val="0"/>
-          <w:strike w:val="0"/>
-          <w:color w:val="000000"/>
-          <w:sz w:val="22"/>
-          <w:szCs w:val="22"/>
-          <w:u w:val="none"/>
-          <w:shd w:fill="auto" w:val="clear"/>
-          <w:vertAlign w:val="baseline"/>
-        </w:rPr>
-      </w:pPr>
-      <w:bookmarkStart w:colFirst="0" w:colLast="0" w:name="_heading=h.lnxbz9" w:id="20"/>
+          <w:sz w:val="22"/>
+          <w:szCs w:val="22"/>
+        </w:rPr>
+      </w:pPr>
+      <w:bookmarkStart w:colFirst="0" w:colLast="0" w:name="_heading=h.llilhh9xg645" w:id="20"/>
       <w:bookmarkEnd w:id="20"/>
       <w:r>
         <w:rPr>
           <w:rFonts w:ascii="Arial" w:cs="Arial" w:eastAsia="Arial" w:hAnsi="Arial"/>
-          <w:b w:val="0"/>
-          <w:i w:val="1"/>
-          <w:smallCaps w:val="0"/>
-          <w:strike w:val="0"/>
-          <w:color w:val="000000"/>
-          <w:sz w:val="22"/>
-          <w:szCs w:val="22"/>
-          <w:u w:val="none"/>
-          <w:shd w:fill="auto" w:val="clear"/>
-          <w:vertAlign w:val="baseline"/>
-          <w:rtl w:val="0"/>
-        </w:rPr>
-        <w:t xml:space="preserve">&lt;Describe the environment in which the software will operate, including the hardware platform, operating system and versions, and any other software components or applications with which it must peacefully coexist.&gt;</w:t>
-      </w:r>
-    </w:p>
-    <w:p>
-      <w:pPr>
-        <w:pStyle w:val="Heading2"/>
-        <w:numPr>
-          <w:ilvl w:val="1"/>
-          <w:numId w:val="1"/>
-        </w:numPr>
-        <w:ind w:left="0" w:firstLine="0"/>
-        <w:rPr>
-          <w:vertAlign w:val="baseline"/>
-        </w:rPr>
-      </w:pPr>
-      <w:r>
-        <w:rPr>
-          <w:b w:val="1"/>
-          <w:vertAlign w:val="baseline"/>
-          <w:rtl w:val="0"/>
-        </w:rPr>
-        <w:t xml:space="preserve">Design and Implementation Constraints</w:t>
-      </w:r>
-      <w:r>
-        <w:rPr>
-          <w:rtl w:val="0"/>
-        </w:rPr>
+          <w:sz w:val="22"/>
+          <w:szCs w:val="22"/>
+          <w:rtl w:val="0"/>
+        </w:rPr>
+        <w:t xml:space="preserve">This project will constitute its own self contained product that will amalgamate features of several other platforms that could be considered as its rivals in the competitive landscape. This product is unique in that the primary end-user (i.e students) would only need to consult one platform for their course related needs, rather than needing to consult professors via email, or other social platforms and/or forums. The primary difference between this product and others is that it will be tailored to allow access to personnel of one particular institution only, i.e if the platform is installed for University X, then you need to be part of the University X’s community to access it.</w:t>
       </w:r>
     </w:p>
     <w:p>
@@ -4745,58 +4595,12 @@
         <w:jc w:val="left"/>
         <w:rPr>
           <w:rFonts w:ascii="Arial" w:cs="Arial" w:eastAsia="Arial" w:hAnsi="Arial"/>
-          <w:b w:val="0"/>
-          <w:i w:val="1"/>
-          <w:smallCaps w:val="0"/>
-          <w:strike w:val="0"/>
-          <w:color w:val="000000"/>
-          <w:sz w:val="22"/>
-          <w:szCs w:val="22"/>
-          <w:u w:val="none"/>
-          <w:shd w:fill="auto" w:val="clear"/>
-          <w:vertAlign w:val="baseline"/>
-        </w:rPr>
-      </w:pPr>
-      <w:bookmarkStart w:colFirst="0" w:colLast="0" w:name="_heading=h.35nkun2" w:id="21"/>
+          <w:sz w:val="22"/>
+          <w:szCs w:val="22"/>
+        </w:rPr>
+      </w:pPr>
+      <w:bookmarkStart w:colFirst="0" w:colLast="0" w:name="_heading=h.nxhewzii1a8j" w:id="21"/>
       <w:bookmarkEnd w:id="21"/>
-      <w:r>
-        <w:rPr>
-          <w:rFonts w:ascii="Arial" w:cs="Arial" w:eastAsia="Arial" w:hAnsi="Arial"/>
-          <w:b w:val="0"/>
-          <w:i w:val="1"/>
-          <w:smallCaps w:val="0"/>
-          <w:strike w:val="0"/>
-          <w:color w:val="000000"/>
-          <w:sz w:val="22"/>
-          <w:szCs w:val="22"/>
-          <w:u w:val="none"/>
-          <w:shd w:fill="auto" w:val="clear"/>
-          <w:vertAlign w:val="baseline"/>
-          <w:rtl w:val="0"/>
-        </w:rPr>
-        <w:t xml:space="preserve">&lt;Describe any items or issues that will limit the options available to the developers. These might include: corporate or regulatory policies; hardware limitations (timing requirements, memory requirements); interfaces to other applications; specific technologies, tools, and databases to be used; parallel operations; language requirements; communications protocols; security considerations; design conventions or programming standards (for example, if the customer’s organization will be responsible for maintaining the delivered software).&gt;</w:t>
-      </w:r>
-    </w:p>
-    <w:p>
-      <w:pPr>
-        <w:pStyle w:val="Heading2"/>
-        <w:numPr>
-          <w:ilvl w:val="1"/>
-          <w:numId w:val="1"/>
-        </w:numPr>
-        <w:ind w:left="0" w:firstLine="0"/>
-        <w:rPr>
-          <w:vertAlign w:val="baseline"/>
-        </w:rPr>
-      </w:pPr>
-      <w:r>
-        <w:rPr>
-          <w:b w:val="1"/>
-          <w:vertAlign w:val="baseline"/>
-          <w:rtl w:val="0"/>
-        </w:rPr>
-        <w:t xml:space="preserve">User Documentation</w:t>
-      </w:r>
       <w:r>
         <w:rPr>
           <w:rtl w:val="0"/>
@@ -4821,36 +4625,20 @@
         <w:jc w:val="left"/>
         <w:rPr>
           <w:rFonts w:ascii="Arial" w:cs="Arial" w:eastAsia="Arial" w:hAnsi="Arial"/>
-          <w:b w:val="0"/>
-          <w:i w:val="1"/>
-          <w:smallCaps w:val="0"/>
-          <w:strike w:val="0"/>
-          <w:color w:val="000000"/>
-          <w:sz w:val="22"/>
-          <w:szCs w:val="22"/>
-          <w:u w:val="none"/>
-          <w:shd w:fill="auto" w:val="clear"/>
-          <w:vertAlign w:val="baseline"/>
-        </w:rPr>
-      </w:pPr>
-      <w:bookmarkStart w:colFirst="0" w:colLast="0" w:name="_heading=h.1ksv4uv" w:id="22"/>
+          <w:sz w:val="22"/>
+          <w:szCs w:val="22"/>
+        </w:rPr>
+      </w:pPr>
+      <w:bookmarkStart w:colFirst="0" w:colLast="0" w:name="_heading=h.i4bz5l44rsoh" w:id="22"/>
       <w:bookmarkEnd w:id="22"/>
       <w:r>
         <w:rPr>
           <w:rFonts w:ascii="Arial" w:cs="Arial" w:eastAsia="Arial" w:hAnsi="Arial"/>
-          <w:b w:val="0"/>
-          <w:i w:val="1"/>
-          <w:smallCaps w:val="0"/>
-          <w:strike w:val="0"/>
-          <w:color w:val="000000"/>
-          <w:sz w:val="22"/>
-          <w:szCs w:val="22"/>
-          <w:u w:val="none"/>
-          <w:shd w:fill="auto" w:val="clear"/>
-          <w:vertAlign w:val="baseline"/>
-          <w:rtl w:val="0"/>
-        </w:rPr>
-        <w:t xml:space="preserve">&lt;List the user documentation components (such as user manuals, on-line help, and tutorials) that will be delivered along with the software. Identify any known user documentation delivery formats or standards.&gt;</w:t>
+          <w:sz w:val="22"/>
+          <w:szCs w:val="22"/>
+          <w:rtl w:val="0"/>
+        </w:rPr>
+        <w:t xml:space="preserve">[INSERT ER OR WHATEVER DIAGRAM OVER HERE]  </w:t>
       </w:r>
     </w:p>
     <w:p>
@@ -4858,7 +4646,7 @@
         <w:pStyle w:val="Heading2"/>
         <w:numPr>
           <w:ilvl w:val="1"/>
-          <w:numId w:val="1"/>
+          <w:numId w:val="3"/>
         </w:numPr>
         <w:ind w:left="0" w:firstLine="0"/>
         <w:rPr>
@@ -4871,7 +4659,7 @@
           <w:vertAlign w:val="baseline"/>
           <w:rtl w:val="0"/>
         </w:rPr>
-        <w:t xml:space="preserve">Assumptions and Dependencies</w:t>
+        <w:t xml:space="preserve">Product Functions</w:t>
       </w:r>
       <w:r>
         <w:rPr>
@@ -4909,7 +4697,7 @@
           <w:vertAlign w:val="baseline"/>
         </w:rPr>
       </w:pPr>
-      <w:bookmarkStart w:colFirst="0" w:colLast="0" w:name="_heading=h.44sinio" w:id="23"/>
+      <w:bookmarkStart w:colFirst="0" w:colLast="0" w:name="_heading=h.3rdcrjn" w:id="23"/>
       <w:bookmarkEnd w:id="23"/>
       <w:r>
         <w:rPr>
@@ -4926,61 +4714,7 @@
           <w:vertAlign w:val="baseline"/>
           <w:rtl w:val="0"/>
         </w:rPr>
-        <w:t xml:space="preserve">&lt;List any assumed factors (as opposed to known facts) that could affect the requirements stated in the SRS. These could include third-party or commercial components that you plan to use, issues around the development or operating environment, or constraints. The project could be affected if these assumptions are incorrect, are not shared, or change. Also identify any dependencies the project has on external factors, such as software components that you intend to reuse from another project, unless they are already documented elsewhere (for example, in the vision and scope document or the project plan).&gt;</w:t>
-      </w:r>
-    </w:p>
-    <w:p>
-      <w:pPr>
-        <w:pStyle w:val="Heading1"/>
-        <w:numPr>
-          <w:ilvl w:val="0"/>
-          <w:numId w:val="1"/>
-        </w:numPr>
-        <w:ind w:left="0" w:firstLine="0"/>
-        <w:rPr>
-          <w:vertAlign w:val="baseline"/>
-        </w:rPr>
-      </w:pPr>
-      <w:r>
-        <w:rPr>
-          <w:b w:val="1"/>
-          <w:vertAlign w:val="baseline"/>
-          <w:rtl w:val="0"/>
-        </w:rPr>
-        <w:t xml:space="preserve">External Interface Requirements</w:t>
-      </w:r>
-      <w:r>
-        <w:rPr>
-          <w:rtl w:val="0"/>
-        </w:rPr>
-      </w:r>
-    </w:p>
-    <w:p>
-      <w:pPr>
-        <w:pStyle w:val="Heading2"/>
-        <w:numPr>
-          <w:ilvl w:val="1"/>
-          <w:numId w:val="1"/>
-        </w:numPr>
-        <w:ind w:left="0" w:firstLine="0"/>
-        <w:rPr>
-          <w:vertAlign w:val="baseline"/>
-        </w:rPr>
-      </w:pPr>
-      <w:bookmarkStart w:colFirst="0" w:colLast="0" w:name="_heading=h.2jxsxqh" w:id="24"/>
-      <w:bookmarkEnd w:id="24"/>
-      <w:r>
-        <w:rPr>
-          <w:b w:val="1"/>
-          <w:vertAlign w:val="baseline"/>
-          <w:rtl w:val="0"/>
-        </w:rPr>
-        <w:t xml:space="preserve">User Interfaces</w:t>
-      </w:r>
-      <w:r>
-        <w:rPr>
-          <w:rtl w:val="0"/>
-        </w:rPr>
+        <w:t xml:space="preserve">&lt;Summarize the major functions the product must perform or must let the user perform. Details will be provided in Section 3, so only a high level summary (such as a bullet list) is needed here. Organize the functions to make them understandable to any reader of the SRS. A picture of the major groups of related requirements and how they relate, such as a top level data flow diagram or object class diagram, is often effective.&gt;</w:t>
       </w:r>
     </w:p>
     <w:p>
@@ -5001,58 +4735,13 @@
         <w:jc w:val="left"/>
         <w:rPr>
           <w:rFonts w:ascii="Arial" w:cs="Arial" w:eastAsia="Arial" w:hAnsi="Arial"/>
-          <w:b w:val="0"/>
           <w:i w:val="1"/>
-          <w:smallCaps w:val="0"/>
-          <w:strike w:val="0"/>
-          <w:color w:val="000000"/>
-          <w:sz w:val="22"/>
-          <w:szCs w:val="22"/>
-          <w:u w:val="none"/>
-          <w:shd w:fill="auto" w:val="clear"/>
-          <w:vertAlign w:val="baseline"/>
-        </w:rPr>
-      </w:pPr>
-      <w:bookmarkStart w:colFirst="0" w:colLast="0" w:name="_heading=h.z337ya" w:id="25"/>
-      <w:bookmarkEnd w:id="25"/>
-      <w:r>
-        <w:rPr>
-          <w:rFonts w:ascii="Arial" w:cs="Arial" w:eastAsia="Arial" w:hAnsi="Arial"/>
-          <w:b w:val="0"/>
-          <w:i w:val="1"/>
-          <w:smallCaps w:val="0"/>
-          <w:strike w:val="0"/>
-          <w:color w:val="000000"/>
-          <w:sz w:val="22"/>
-          <w:szCs w:val="22"/>
-          <w:u w:val="none"/>
-          <w:shd w:fill="auto" w:val="clear"/>
-          <w:vertAlign w:val="baseline"/>
-          <w:rtl w:val="0"/>
-        </w:rPr>
-        <w:t xml:space="preserve">&lt;Describe the logical characteristics of each interface between the software product and the users. This may include sample screen images, any GUI standards or product family style guides that are to be followed, screen layout constraints, standard buttons and functions (e.g., help) that will appear on every screen, keyboard shortcuts, error message display standards, and so on. Define the software components for which a user interface is needed. Details of the user interface design should be documented in a separate user interface specification.&gt;</w:t>
-      </w:r>
-    </w:p>
-    <w:p>
-      <w:pPr>
-        <w:pStyle w:val="Heading2"/>
-        <w:numPr>
-          <w:ilvl w:val="1"/>
-          <w:numId w:val="1"/>
-        </w:numPr>
-        <w:ind w:left="0" w:firstLine="0"/>
-        <w:rPr>
-          <w:vertAlign w:val="baseline"/>
-        </w:rPr>
-      </w:pPr>
-      <w:r>
-        <w:rPr>
-          <w:b w:val="1"/>
-          <w:vertAlign w:val="baseline"/>
-          <w:rtl w:val="0"/>
-        </w:rPr>
-        <w:t xml:space="preserve">Hardware Interfaces</w:t>
-      </w:r>
+          <w:sz w:val="22"/>
+          <w:szCs w:val="22"/>
+        </w:rPr>
+      </w:pPr>
+      <w:bookmarkStart w:colFirst="0" w:colLast="0" w:name="_heading=h.7zhp6d38p9v4" w:id="24"/>
+      <w:bookmarkEnd w:id="24"/>
       <w:r>
         <w:rPr>
           <w:rtl w:val="0"/>
@@ -5077,62 +4766,20 @@
         <w:jc w:val="left"/>
         <w:rPr>
           <w:rFonts w:ascii="Arial" w:cs="Arial" w:eastAsia="Arial" w:hAnsi="Arial"/>
-          <w:b w:val="0"/>
-          <w:i w:val="1"/>
-          <w:smallCaps w:val="0"/>
-          <w:strike w:val="0"/>
-          <w:color w:val="000000"/>
-          <w:sz w:val="22"/>
-          <w:szCs w:val="22"/>
-          <w:u w:val="none"/>
-          <w:shd w:fill="auto" w:val="clear"/>
-          <w:vertAlign w:val="baseline"/>
-        </w:rPr>
-      </w:pPr>
-      <w:bookmarkStart w:colFirst="0" w:colLast="0" w:name="_heading=h.3j2qqm3" w:id="26"/>
-      <w:bookmarkEnd w:id="26"/>
-      <w:r>
-        <w:rPr>
-          <w:rFonts w:ascii="Arial" w:cs="Arial" w:eastAsia="Arial" w:hAnsi="Arial"/>
-          <w:b w:val="0"/>
-          <w:i w:val="1"/>
-          <w:smallCaps w:val="0"/>
-          <w:strike w:val="0"/>
-          <w:color w:val="000000"/>
-          <w:sz w:val="22"/>
-          <w:szCs w:val="22"/>
-          <w:u w:val="none"/>
-          <w:shd w:fill="auto" w:val="clear"/>
-          <w:vertAlign w:val="baseline"/>
-          <w:rtl w:val="0"/>
-        </w:rPr>
-        <w:t xml:space="preserve">&lt;Describe the logical and physical characteristics of each interface between the software product and the hardware components of the system. This may include the supported device types, the nature of the data and control interactions between the software and the hardware, and communication protocols to be used.&gt;</w:t>
-      </w:r>
-    </w:p>
-    <w:p>
-      <w:pPr>
-        <w:pStyle w:val="Heading2"/>
-        <w:numPr>
-          <w:ilvl w:val="1"/>
-          <w:numId w:val="1"/>
-        </w:numPr>
-        <w:ind w:left="0" w:firstLine="0"/>
-        <w:rPr>
-          <w:vertAlign w:val="baseline"/>
-        </w:rPr>
-      </w:pPr>
-      <w:r>
-        <w:rPr>
-          <w:b w:val="1"/>
-          <w:vertAlign w:val="baseline"/>
-          <w:rtl w:val="0"/>
-        </w:rPr>
-        <w:t xml:space="preserve">Software Interfaces</w:t>
-      </w:r>
-      <w:r>
-        <w:rPr>
-          <w:rtl w:val="0"/>
-        </w:rPr>
+          <w:sz w:val="22"/>
+          <w:szCs w:val="22"/>
+        </w:rPr>
+      </w:pPr>
+      <w:bookmarkStart w:colFirst="0" w:colLast="0" w:name="_heading=h.w7r201uqmvwm" w:id="25"/>
+      <w:bookmarkEnd w:id="25"/>
+      <w:r>
+        <w:rPr>
+          <w:rFonts w:ascii="Arial" w:cs="Arial" w:eastAsia="Arial" w:hAnsi="Arial"/>
+          <w:sz w:val="22"/>
+          <w:szCs w:val="22"/>
+          <w:rtl w:val="0"/>
+        </w:rPr>
+        <w:t xml:space="preserve">The primary functions of the system have been listed below: </w:t>
       </w:r>
     </w:p>
     <w:p>
@@ -5153,36 +4800,332 @@
         <w:jc w:val="left"/>
         <w:rPr>
           <w:rFonts w:ascii="Arial" w:cs="Arial" w:eastAsia="Arial" w:hAnsi="Arial"/>
-          <w:b w:val="0"/>
-          <w:i w:val="1"/>
-          <w:smallCaps w:val="0"/>
-          <w:strike w:val="0"/>
-          <w:color w:val="000000"/>
+          <w:sz w:val="22"/>
+          <w:szCs w:val="22"/>
+        </w:rPr>
+      </w:pPr>
+      <w:bookmarkStart w:colFirst="0" w:colLast="0" w:name="_heading=h.kw05e5lucyoa" w:id="26"/>
+      <w:bookmarkEnd w:id="26"/>
+      <w:r>
+        <w:rPr>
+          <w:rFonts w:ascii="Arial" w:cs="Arial" w:eastAsia="Arial" w:hAnsi="Arial"/>
+          <w:sz w:val="22"/>
+          <w:szCs w:val="22"/>
+          <w:rtl w:val="0"/>
+        </w:rPr>
+        <w:tab/>
+      </w:r>
+    </w:p>
+    <w:p>
+      <w:pPr>
+        <w:keepNext w:val="0"/>
+        <w:keepLines w:val="0"/>
+        <w:widowControl w:val="1"/>
+        <w:numPr>
+          <w:ilvl w:val="0"/>
+          <w:numId w:val="2"/>
+        </w:numPr>
+        <w:pBdr>
+          <w:top w:space="0" w:sz="0" w:val="nil"/>
+          <w:left w:space="0" w:sz="0" w:val="nil"/>
+          <w:bottom w:space="0" w:sz="0" w:val="nil"/>
+          <w:right w:space="0" w:sz="0" w:val="nil"/>
+          <w:between w:space="0" w:sz="0" w:val="nil"/>
+        </w:pBdr>
+        <w:shd w:fill="auto" w:val="clear"/>
+        <w:spacing w:after="0" w:before="0" w:line="240" w:lineRule="auto"/>
+        <w:ind w:left="2160" w:right="0" w:hanging="360"/>
+        <w:jc w:val="left"/>
+        <w:rPr>
+          <w:rFonts w:ascii="Arial" w:cs="Arial" w:eastAsia="Arial" w:hAnsi="Arial"/>
           <w:sz w:val="22"/>
           <w:szCs w:val="22"/>
           <w:u w:val="none"/>
-          <w:shd w:fill="auto" w:val="clear"/>
-          <w:vertAlign w:val="baseline"/>
-        </w:rPr>
-      </w:pPr>
-      <w:bookmarkStart w:colFirst="0" w:colLast="0" w:name="_heading=h.1y810tw" w:id="27"/>
+        </w:rPr>
+      </w:pPr>
+      <w:bookmarkStart w:colFirst="0" w:colLast="0" w:name="_heading=h.rx4p51gbrvqg" w:id="27"/>
       <w:bookmarkEnd w:id="27"/>
       <w:r>
         <w:rPr>
           <w:rFonts w:ascii="Arial" w:cs="Arial" w:eastAsia="Arial" w:hAnsi="Arial"/>
-          <w:b w:val="0"/>
-          <w:i w:val="1"/>
-          <w:smallCaps w:val="0"/>
-          <w:strike w:val="0"/>
-          <w:color w:val="000000"/>
+          <w:sz w:val="22"/>
+          <w:szCs w:val="22"/>
+          <w:rtl w:val="0"/>
+        </w:rPr>
+        <w:t xml:space="preserve">User registration to facilitate logging in and out. </w:t>
+      </w:r>
+    </w:p>
+    <w:p>
+      <w:pPr>
+        <w:keepNext w:val="0"/>
+        <w:keepLines w:val="0"/>
+        <w:widowControl w:val="1"/>
+        <w:numPr>
+          <w:ilvl w:val="0"/>
+          <w:numId w:val="2"/>
+        </w:numPr>
+        <w:pBdr>
+          <w:top w:space="0" w:sz="0" w:val="nil"/>
+          <w:left w:space="0" w:sz="0" w:val="nil"/>
+          <w:bottom w:space="0" w:sz="0" w:val="nil"/>
+          <w:right w:space="0" w:sz="0" w:val="nil"/>
+          <w:between w:space="0" w:sz="0" w:val="nil"/>
+        </w:pBdr>
+        <w:shd w:fill="auto" w:val="clear"/>
+        <w:spacing w:after="0" w:before="0" w:line="240" w:lineRule="auto"/>
+        <w:ind w:left="2160" w:right="0" w:hanging="360"/>
+        <w:jc w:val="left"/>
+        <w:rPr>
+          <w:rFonts w:ascii="Arial" w:cs="Arial" w:eastAsia="Arial" w:hAnsi="Arial"/>
           <w:sz w:val="22"/>
           <w:szCs w:val="22"/>
           <w:u w:val="none"/>
-          <w:shd w:fill="auto" w:val="clear"/>
-          <w:vertAlign w:val="baseline"/>
-          <w:rtl w:val="0"/>
-        </w:rPr>
-        <w:t xml:space="preserve">&lt;Describe the connections between this product and other specific software components (name and version), including databases, operating systems, tools, libraries, and integrated commercial components. Identify the data items or messages coming into the system and going out and describe the purpose of each. Describe the services needed and the nature of communications. Refer to documents that describe detailed application programming interface protocols. Identify data that will be shared across software components. If the data sharing mechanism must be implemented in a specific way (for example, use of a global data area in a multitasking operating system), specify this as an implementation constraint.&gt;</w:t>
+        </w:rPr>
+      </w:pPr>
+      <w:bookmarkStart w:colFirst="0" w:colLast="0" w:name="_heading=h.9nelyi52nqfz" w:id="28"/>
+      <w:bookmarkEnd w:id="28"/>
+      <w:r>
+        <w:rPr>
+          <w:rFonts w:ascii="Arial" w:cs="Arial" w:eastAsia="Arial" w:hAnsi="Arial"/>
+          <w:sz w:val="22"/>
+          <w:szCs w:val="22"/>
+          <w:rtl w:val="0"/>
+        </w:rPr>
+        <w:t xml:space="preserve">Customize user profiles.</w:t>
+      </w:r>
+    </w:p>
+    <w:p>
+      <w:pPr>
+        <w:keepNext w:val="0"/>
+        <w:keepLines w:val="0"/>
+        <w:widowControl w:val="1"/>
+        <w:numPr>
+          <w:ilvl w:val="0"/>
+          <w:numId w:val="2"/>
+        </w:numPr>
+        <w:pBdr>
+          <w:top w:space="0" w:sz="0" w:val="nil"/>
+          <w:left w:space="0" w:sz="0" w:val="nil"/>
+          <w:bottom w:space="0" w:sz="0" w:val="nil"/>
+          <w:right w:space="0" w:sz="0" w:val="nil"/>
+          <w:between w:space="0" w:sz="0" w:val="nil"/>
+        </w:pBdr>
+        <w:shd w:fill="auto" w:val="clear"/>
+        <w:spacing w:after="0" w:before="0" w:line="240" w:lineRule="auto"/>
+        <w:ind w:left="2160" w:right="0" w:hanging="360"/>
+        <w:jc w:val="left"/>
+        <w:rPr>
+          <w:rFonts w:ascii="Arial" w:cs="Arial" w:eastAsia="Arial" w:hAnsi="Arial"/>
+          <w:sz w:val="22"/>
+          <w:szCs w:val="22"/>
+          <w:u w:val="none"/>
+        </w:rPr>
+      </w:pPr>
+      <w:bookmarkStart w:colFirst="0" w:colLast="0" w:name="_heading=h.pseoi2q8jl6p" w:id="29"/>
+      <w:bookmarkEnd w:id="29"/>
+      <w:r>
+        <w:rPr>
+          <w:rFonts w:ascii="Arial" w:cs="Arial" w:eastAsia="Arial" w:hAnsi="Arial"/>
+          <w:sz w:val="22"/>
+          <w:szCs w:val="22"/>
+          <w:rtl w:val="0"/>
+        </w:rPr>
+        <w:t xml:space="preserve">Allow for different access rights/privileges depending on the user class. </w:t>
+      </w:r>
+    </w:p>
+    <w:p>
+      <w:pPr>
+        <w:keepNext w:val="0"/>
+        <w:keepLines w:val="0"/>
+        <w:widowControl w:val="1"/>
+        <w:numPr>
+          <w:ilvl w:val="0"/>
+          <w:numId w:val="2"/>
+        </w:numPr>
+        <w:pBdr>
+          <w:top w:space="0" w:sz="0" w:val="nil"/>
+          <w:left w:space="0" w:sz="0" w:val="nil"/>
+          <w:bottom w:space="0" w:sz="0" w:val="nil"/>
+          <w:right w:space="0" w:sz="0" w:val="nil"/>
+          <w:between w:space="0" w:sz="0" w:val="nil"/>
+        </w:pBdr>
+        <w:shd w:fill="auto" w:val="clear"/>
+        <w:spacing w:after="0" w:before="0" w:line="240" w:lineRule="auto"/>
+        <w:ind w:left="2160" w:right="0" w:hanging="360"/>
+        <w:jc w:val="left"/>
+        <w:rPr>
+          <w:rFonts w:ascii="Arial" w:cs="Arial" w:eastAsia="Arial" w:hAnsi="Arial"/>
+          <w:sz w:val="22"/>
+          <w:szCs w:val="22"/>
+          <w:u w:val="none"/>
+        </w:rPr>
+      </w:pPr>
+      <w:bookmarkStart w:colFirst="0" w:colLast="0" w:name="_heading=h.7lflxzblzvj9" w:id="30"/>
+      <w:bookmarkEnd w:id="30"/>
+      <w:r>
+        <w:rPr>
+          <w:rFonts w:ascii="Arial" w:cs="Arial" w:eastAsia="Arial" w:hAnsi="Arial"/>
+          <w:sz w:val="22"/>
+          <w:szCs w:val="22"/>
+          <w:rtl w:val="0"/>
+        </w:rPr>
+        <w:t xml:space="preserve">Submit course reviews.</w:t>
+      </w:r>
+    </w:p>
+    <w:p>
+      <w:pPr>
+        <w:keepNext w:val="0"/>
+        <w:keepLines w:val="0"/>
+        <w:widowControl w:val="1"/>
+        <w:numPr>
+          <w:ilvl w:val="0"/>
+          <w:numId w:val="2"/>
+        </w:numPr>
+        <w:pBdr>
+          <w:top w:space="0" w:sz="0" w:val="nil"/>
+          <w:left w:space="0" w:sz="0" w:val="nil"/>
+          <w:bottom w:space="0" w:sz="0" w:val="nil"/>
+          <w:right w:space="0" w:sz="0" w:val="nil"/>
+          <w:between w:space="0" w:sz="0" w:val="nil"/>
+        </w:pBdr>
+        <w:shd w:fill="auto" w:val="clear"/>
+        <w:spacing w:after="0" w:before="0" w:line="240" w:lineRule="auto"/>
+        <w:ind w:left="2160" w:right="0" w:hanging="360"/>
+        <w:jc w:val="left"/>
+        <w:rPr>
+          <w:rFonts w:ascii="Arial" w:cs="Arial" w:eastAsia="Arial" w:hAnsi="Arial"/>
+          <w:sz w:val="22"/>
+          <w:szCs w:val="22"/>
+          <w:u w:val="none"/>
+        </w:rPr>
+      </w:pPr>
+      <w:bookmarkStart w:colFirst="0" w:colLast="0" w:name="_heading=h.3frj0aetnw3" w:id="31"/>
+      <w:bookmarkEnd w:id="31"/>
+      <w:r>
+        <w:rPr>
+          <w:rFonts w:ascii="Arial" w:cs="Arial" w:eastAsia="Arial" w:hAnsi="Arial"/>
+          <w:sz w:val="22"/>
+          <w:szCs w:val="22"/>
+          <w:rtl w:val="0"/>
+        </w:rPr>
+        <w:t xml:space="preserve">Submit course material. </w:t>
+      </w:r>
+    </w:p>
+    <w:p>
+      <w:pPr>
+        <w:keepNext w:val="0"/>
+        <w:keepLines w:val="0"/>
+        <w:widowControl w:val="1"/>
+        <w:numPr>
+          <w:ilvl w:val="0"/>
+          <w:numId w:val="2"/>
+        </w:numPr>
+        <w:pBdr>
+          <w:top w:space="0" w:sz="0" w:val="nil"/>
+          <w:left w:space="0" w:sz="0" w:val="nil"/>
+          <w:bottom w:space="0" w:sz="0" w:val="nil"/>
+          <w:right w:space="0" w:sz="0" w:val="nil"/>
+          <w:between w:space="0" w:sz="0" w:val="nil"/>
+        </w:pBdr>
+        <w:shd w:fill="auto" w:val="clear"/>
+        <w:spacing w:after="0" w:before="0" w:line="240" w:lineRule="auto"/>
+        <w:ind w:left="2160" w:right="0" w:hanging="360"/>
+        <w:jc w:val="left"/>
+        <w:rPr>
+          <w:rFonts w:ascii="Arial" w:cs="Arial" w:eastAsia="Arial" w:hAnsi="Arial"/>
+          <w:sz w:val="22"/>
+          <w:szCs w:val="22"/>
+          <w:u w:val="none"/>
+        </w:rPr>
+      </w:pPr>
+      <w:bookmarkStart w:colFirst="0" w:colLast="0" w:name="_heading=h.dmur50w7d4q6" w:id="32"/>
+      <w:bookmarkEnd w:id="32"/>
+      <w:r>
+        <w:rPr>
+          <w:rFonts w:ascii="Arial" w:cs="Arial" w:eastAsia="Arial" w:hAnsi="Arial"/>
+          <w:sz w:val="22"/>
+          <w:szCs w:val="22"/>
+          <w:rtl w:val="0"/>
+        </w:rPr>
+        <w:t xml:space="preserve">Browse course material/reviews by course name/code or semester. </w:t>
+      </w:r>
+    </w:p>
+    <w:p>
+      <w:pPr>
+        <w:keepNext w:val="0"/>
+        <w:keepLines w:val="0"/>
+        <w:widowControl w:val="1"/>
+        <w:numPr>
+          <w:ilvl w:val="0"/>
+          <w:numId w:val="2"/>
+        </w:numPr>
+        <w:pBdr>
+          <w:top w:space="0" w:sz="0" w:val="nil"/>
+          <w:left w:space="0" w:sz="0" w:val="nil"/>
+          <w:bottom w:space="0" w:sz="0" w:val="nil"/>
+          <w:right w:space="0" w:sz="0" w:val="nil"/>
+          <w:between w:space="0" w:sz="0" w:val="nil"/>
+        </w:pBdr>
+        <w:shd w:fill="auto" w:val="clear"/>
+        <w:spacing w:after="0" w:before="0" w:line="240" w:lineRule="auto"/>
+        <w:ind w:left="2160" w:right="0" w:hanging="360"/>
+        <w:jc w:val="left"/>
+        <w:rPr>
+          <w:rFonts w:ascii="Arial" w:cs="Arial" w:eastAsia="Arial" w:hAnsi="Arial"/>
+          <w:sz w:val="22"/>
+          <w:szCs w:val="22"/>
+          <w:u w:val="none"/>
+        </w:rPr>
+      </w:pPr>
+      <w:bookmarkStart w:colFirst="0" w:colLast="0" w:name="_heading=h.hnwj6uts3uc" w:id="33"/>
+      <w:bookmarkEnd w:id="33"/>
+      <w:r>
+        <w:rPr>
+          <w:rFonts w:ascii="Arial" w:cs="Arial" w:eastAsia="Arial" w:hAnsi="Arial"/>
+          <w:sz w:val="22"/>
+          <w:szCs w:val="22"/>
+          <w:rtl w:val="0"/>
+        </w:rPr>
+        <w:t xml:space="preserve">Award credit to users for uploading course reviews/material.</w:t>
+      </w:r>
+    </w:p>
+    <w:p>
+      <w:pPr>
+        <w:keepNext w:val="0"/>
+        <w:keepLines w:val="0"/>
+        <w:widowControl w:val="1"/>
+        <w:numPr>
+          <w:ilvl w:val="0"/>
+          <w:numId w:val="2"/>
+        </w:numPr>
+        <w:pBdr>
+          <w:top w:space="0" w:sz="0" w:val="nil"/>
+          <w:left w:space="0" w:sz="0" w:val="nil"/>
+          <w:bottom w:space="0" w:sz="0" w:val="nil"/>
+          <w:right w:space="0" w:sz="0" w:val="nil"/>
+          <w:between w:space="0" w:sz="0" w:val="nil"/>
+        </w:pBdr>
+        <w:shd w:fill="auto" w:val="clear"/>
+        <w:spacing w:after="0" w:before="0" w:line="240" w:lineRule="auto"/>
+        <w:ind w:left="2160" w:right="0" w:hanging="360"/>
+        <w:jc w:val="left"/>
+        <w:rPr>
+          <w:rFonts w:ascii="Arial" w:cs="Arial" w:eastAsia="Arial" w:hAnsi="Arial"/>
+          <w:sz w:val="22"/>
+          <w:szCs w:val="22"/>
+          <w:u w:val="none"/>
+        </w:rPr>
+      </w:pPr>
+      <w:bookmarkStart w:colFirst="0" w:colLast="0" w:name="_heading=h.icxj579rfhje" w:id="34"/>
+      <w:bookmarkEnd w:id="34"/>
+      <w:r>
+        <w:rPr>
+          <w:rFonts w:ascii="Arial" w:cs="Arial" w:eastAsia="Arial" w:hAnsi="Arial"/>
+          <w:sz w:val="22"/>
+          <w:szCs w:val="22"/>
+          <w:rtl w:val="0"/>
+        </w:rPr>
+        <w:t xml:space="preserve">Allow downloading of material if the user has sufficient credits. </w:t>
       </w:r>
     </w:p>
     <w:p>
@@ -5190,7 +5133,7 @@
         <w:pStyle w:val="Heading2"/>
         <w:numPr>
           <w:ilvl w:val="1"/>
-          <w:numId w:val="1"/>
+          <w:numId w:val="3"/>
         </w:numPr>
         <w:ind w:left="0" w:firstLine="0"/>
         <w:rPr>
@@ -5203,7 +5146,7 @@
           <w:vertAlign w:val="baseline"/>
           <w:rtl w:val="0"/>
         </w:rPr>
-        <w:t xml:space="preserve">Communications Interfaces</w:t>
+        <w:t xml:space="preserve">User Classes and Characteristics</w:t>
       </w:r>
       <w:r>
         <w:rPr>
@@ -5241,8 +5184,8 @@
           <w:vertAlign w:val="baseline"/>
         </w:rPr>
       </w:pPr>
-      <w:bookmarkStart w:colFirst="0" w:colLast="0" w:name="_heading=h.4i7ojhp" w:id="28"/>
-      <w:bookmarkEnd w:id="28"/>
+      <w:bookmarkStart w:colFirst="0" w:colLast="0" w:name="_heading=h.26in1rg" w:id="35"/>
+      <w:bookmarkEnd w:id="35"/>
       <w:r>
         <w:rPr>
           <w:rFonts w:ascii="Arial" w:cs="Arial" w:eastAsia="Arial" w:hAnsi="Arial"/>
@@ -5258,33 +5201,7 @@
           <w:vertAlign w:val="baseline"/>
           <w:rtl w:val="0"/>
         </w:rPr>
-        <w:t xml:space="preserve">&lt;Describe the requirements associated with any communications functions required by this product, including e-mail, web browser, network server communications protocols, electronic forms, and so on. Define any pertinent message formatting. Identify any communication standards that will be used, such as FTP or HTTP. Specify any communication security or encryption issues, data transfer rates, and synchronization mechanisms.&gt;</w:t>
-      </w:r>
-    </w:p>
-    <w:p>
-      <w:pPr>
-        <w:pStyle w:val="Heading1"/>
-        <w:numPr>
-          <w:ilvl w:val="0"/>
-          <w:numId w:val="1"/>
-        </w:numPr>
-        <w:ind w:left="0" w:firstLine="0"/>
-        <w:rPr>
-          <w:vertAlign w:val="baseline"/>
-        </w:rPr>
-      </w:pPr>
-      <w:r>
-        <w:rPr>
-          <w:b w:val="1"/>
-          <w:vertAlign w:val="baseline"/>
-          <w:rtl w:val="0"/>
-        </w:rPr>
-        <w:t xml:space="preserve">System Features</w:t>
-      </w:r>
-      <w:r>
-        <w:rPr>
-          <w:rtl w:val="0"/>
-        </w:rPr>
+        <w:t xml:space="preserve">&lt;Identify the various user classes that you anticipate will use this product. User classes may be differentiated based on frequency of use, subset of product functions used, technical expertise, security or privilege levels, educational level, or experience. Describe the pertinent characteristics of each user class. Certain requirements may pertain only to certain user classes. Distinguish the most important user classes for this product from those who are less important to satisfy.&gt;</w:t>
       </w:r>
     </w:p>
     <w:p>
@@ -5305,58 +5222,13 @@
         <w:jc w:val="left"/>
         <w:rPr>
           <w:rFonts w:ascii="Arial" w:cs="Arial" w:eastAsia="Arial" w:hAnsi="Arial"/>
-          <w:b w:val="0"/>
           <w:i w:val="1"/>
-          <w:smallCaps w:val="0"/>
-          <w:strike w:val="0"/>
-          <w:color w:val="000000"/>
-          <w:sz w:val="22"/>
-          <w:szCs w:val="22"/>
-          <w:u w:val="none"/>
-          <w:shd w:fill="auto" w:val="clear"/>
-          <w:vertAlign w:val="baseline"/>
-        </w:rPr>
-      </w:pPr>
-      <w:bookmarkStart w:colFirst="0" w:colLast="0" w:name="_heading=h.2xcytpi" w:id="29"/>
-      <w:bookmarkEnd w:id="29"/>
-      <w:r>
-        <w:rPr>
-          <w:rFonts w:ascii="Arial" w:cs="Arial" w:eastAsia="Arial" w:hAnsi="Arial"/>
-          <w:b w:val="0"/>
-          <w:i w:val="1"/>
-          <w:smallCaps w:val="0"/>
-          <w:strike w:val="0"/>
-          <w:color w:val="000000"/>
-          <w:sz w:val="22"/>
-          <w:szCs w:val="22"/>
-          <w:u w:val="none"/>
-          <w:shd w:fill="auto" w:val="clear"/>
-          <w:vertAlign w:val="baseline"/>
-          <w:rtl w:val="0"/>
-        </w:rPr>
-        <w:t xml:space="preserve">&lt;This template illustrates organizing the functional requirements for the product by system features, the major services provided by the product. You may prefer to organize this section by use case, mode of operation, user class, object class, functional hierarchy, or combinations of these, whatever makes the most logical sense for your product.&gt;</w:t>
-      </w:r>
-    </w:p>
-    <w:p>
-      <w:pPr>
-        <w:pStyle w:val="Heading2"/>
-        <w:numPr>
-          <w:ilvl w:val="1"/>
-          <w:numId w:val="1"/>
-        </w:numPr>
-        <w:ind w:left="0" w:firstLine="0"/>
-        <w:rPr>
-          <w:vertAlign w:val="baseline"/>
-        </w:rPr>
-      </w:pPr>
-      <w:r>
-        <w:rPr>
-          <w:b w:val="1"/>
-          <w:vertAlign w:val="baseline"/>
-          <w:rtl w:val="0"/>
-        </w:rPr>
-        <w:t xml:space="preserve">System Feature 1</w:t>
-      </w:r>
+          <w:sz w:val="22"/>
+          <w:szCs w:val="22"/>
+        </w:rPr>
+      </w:pPr>
+      <w:bookmarkStart w:colFirst="0" w:colLast="0" w:name="_heading=h.o01kw6l9bl4j" w:id="36"/>
+      <w:bookmarkEnd w:id="36"/>
       <w:r>
         <w:rPr>
           <w:rtl w:val="0"/>
@@ -5381,6 +5253,1080 @@
         <w:jc w:val="left"/>
         <w:rPr>
           <w:rFonts w:ascii="Arial" w:cs="Arial" w:eastAsia="Arial" w:hAnsi="Arial"/>
+          <w:sz w:val="22"/>
+          <w:szCs w:val="22"/>
+        </w:rPr>
+      </w:pPr>
+      <w:bookmarkStart w:colFirst="0" w:colLast="0" w:name="_heading=h.s54osu4hgimd" w:id="37"/>
+      <w:bookmarkEnd w:id="37"/>
+      <w:r>
+        <w:rPr>
+          <w:rFonts w:ascii="Arial" w:cs="Arial" w:eastAsia="Arial" w:hAnsi="Arial"/>
+          <w:sz w:val="22"/>
+          <w:szCs w:val="22"/>
+          <w:rtl w:val="0"/>
+        </w:rPr>
+        <w:t xml:space="preserve">There are two primary end users for this system:</w:t>
+      </w:r>
+    </w:p>
+    <w:p>
+      <w:pPr>
+        <w:keepNext w:val="0"/>
+        <w:keepLines w:val="0"/>
+        <w:widowControl w:val="1"/>
+        <w:numPr>
+          <w:ilvl w:val="0"/>
+          <w:numId w:val="1"/>
+        </w:numPr>
+        <w:pBdr>
+          <w:top w:space="0" w:sz="0" w:val="nil"/>
+          <w:left w:space="0" w:sz="0" w:val="nil"/>
+          <w:bottom w:space="0" w:sz="0" w:val="nil"/>
+          <w:right w:space="0" w:sz="0" w:val="nil"/>
+          <w:between w:space="0" w:sz="0" w:val="nil"/>
+        </w:pBdr>
+        <w:shd w:fill="auto" w:val="clear"/>
+        <w:spacing w:after="0" w:before="0" w:line="240" w:lineRule="auto"/>
+        <w:ind w:left="720" w:right="0" w:hanging="360"/>
+        <w:jc w:val="left"/>
+        <w:rPr>
+          <w:rFonts w:ascii="Arial" w:cs="Arial" w:eastAsia="Arial" w:hAnsi="Arial"/>
+          <w:sz w:val="22"/>
+          <w:szCs w:val="22"/>
+          <w:u w:val="none"/>
+        </w:rPr>
+      </w:pPr>
+      <w:bookmarkStart w:colFirst="0" w:colLast="0" w:name="_heading=h.sbjzg09ink62" w:id="38"/>
+      <w:bookmarkEnd w:id="38"/>
+      <w:r>
+        <w:rPr>
+          <w:rFonts w:ascii="Arial" w:cs="Arial" w:eastAsia="Arial" w:hAnsi="Arial"/>
+          <w:sz w:val="22"/>
+          <w:szCs w:val="22"/>
+          <w:rtl w:val="0"/>
+        </w:rPr>
+        <w:t xml:space="preserve">Students </w:t>
+      </w:r>
+    </w:p>
+    <w:p>
+      <w:pPr>
+        <w:keepNext w:val="0"/>
+        <w:keepLines w:val="0"/>
+        <w:widowControl w:val="1"/>
+        <w:numPr>
+          <w:ilvl w:val="0"/>
+          <w:numId w:val="1"/>
+        </w:numPr>
+        <w:pBdr>
+          <w:top w:space="0" w:sz="0" w:val="nil"/>
+          <w:left w:space="0" w:sz="0" w:val="nil"/>
+          <w:bottom w:space="0" w:sz="0" w:val="nil"/>
+          <w:right w:space="0" w:sz="0" w:val="nil"/>
+          <w:between w:space="0" w:sz="0" w:val="nil"/>
+        </w:pBdr>
+        <w:shd w:fill="auto" w:val="clear"/>
+        <w:spacing w:after="0" w:before="0" w:line="240" w:lineRule="auto"/>
+        <w:ind w:left="720" w:right="0" w:hanging="360"/>
+        <w:jc w:val="left"/>
+        <w:rPr>
+          <w:rFonts w:ascii="Arial" w:cs="Arial" w:eastAsia="Arial" w:hAnsi="Arial"/>
+          <w:sz w:val="22"/>
+          <w:szCs w:val="22"/>
+          <w:u w:val="none"/>
+        </w:rPr>
+      </w:pPr>
+      <w:bookmarkStart w:colFirst="0" w:colLast="0" w:name="_heading=h.ojgs84u86xyy" w:id="39"/>
+      <w:bookmarkEnd w:id="39"/>
+      <w:r>
+        <w:rPr>
+          <w:rFonts w:ascii="Arial" w:cs="Arial" w:eastAsia="Arial" w:hAnsi="Arial"/>
+          <w:sz w:val="22"/>
+          <w:szCs w:val="22"/>
+          <w:rtl w:val="0"/>
+        </w:rPr>
+        <w:t xml:space="preserve">Professors</w:t>
+      </w:r>
+    </w:p>
+    <w:p>
+      <w:pPr>
+        <w:keepNext w:val="0"/>
+        <w:keepLines w:val="0"/>
+        <w:widowControl w:val="1"/>
+        <w:pBdr>
+          <w:top w:space="0" w:sz="0" w:val="nil"/>
+          <w:left w:space="0" w:sz="0" w:val="nil"/>
+          <w:bottom w:space="0" w:sz="0" w:val="nil"/>
+          <w:right w:space="0" w:sz="0" w:val="nil"/>
+          <w:between w:space="0" w:sz="0" w:val="nil"/>
+        </w:pBdr>
+        <w:shd w:fill="auto" w:val="clear"/>
+        <w:spacing w:after="0" w:before="0" w:line="240" w:lineRule="auto"/>
+        <w:ind w:left="0" w:right="0" w:firstLine="0"/>
+        <w:jc w:val="left"/>
+        <w:rPr>
+          <w:rFonts w:ascii="Arial" w:cs="Arial" w:eastAsia="Arial" w:hAnsi="Arial"/>
+          <w:sz w:val="22"/>
+          <w:szCs w:val="22"/>
+        </w:rPr>
+      </w:pPr>
+      <w:bookmarkStart w:colFirst="0" w:colLast="0" w:name="_heading=h.nlr0806s0aqy" w:id="40"/>
+      <w:bookmarkEnd w:id="40"/>
+      <w:r>
+        <w:rPr>
+          <w:rtl w:val="0"/>
+        </w:rPr>
+      </w:r>
+    </w:p>
+    <w:p>
+      <w:pPr>
+        <w:keepNext w:val="0"/>
+        <w:keepLines w:val="0"/>
+        <w:widowControl w:val="1"/>
+        <w:pBdr>
+          <w:top w:space="0" w:sz="0" w:val="nil"/>
+          <w:left w:space="0" w:sz="0" w:val="nil"/>
+          <w:bottom w:space="0" w:sz="0" w:val="nil"/>
+          <w:right w:space="0" w:sz="0" w:val="nil"/>
+          <w:between w:space="0" w:sz="0" w:val="nil"/>
+        </w:pBdr>
+        <w:shd w:fill="auto" w:val="clear"/>
+        <w:spacing w:after="0" w:before="0" w:line="240" w:lineRule="auto"/>
+        <w:ind w:left="0" w:right="0" w:firstLine="0"/>
+        <w:jc w:val="left"/>
+        <w:rPr>
+          <w:rFonts w:ascii="Arial" w:cs="Arial" w:eastAsia="Arial" w:hAnsi="Arial"/>
+          <w:sz w:val="22"/>
+          <w:szCs w:val="22"/>
+        </w:rPr>
+      </w:pPr>
+      <w:bookmarkStart w:colFirst="0" w:colLast="0" w:name="_heading=h.imi5cdw7czla" w:id="41"/>
+      <w:bookmarkEnd w:id="41"/>
+      <w:r>
+        <w:rPr>
+          <w:rFonts w:ascii="Arial" w:cs="Arial" w:eastAsia="Arial" w:hAnsi="Arial"/>
+          <w:sz w:val="22"/>
+          <w:szCs w:val="22"/>
+          <w:rtl w:val="0"/>
+        </w:rPr>
+        <w:t xml:space="preserve">The back end facing user would be the system administrators (i.e the development team) who will deal with the maintenance related matters on the system. </w:t>
+      </w:r>
+    </w:p>
+    <w:p>
+      <w:pPr>
+        <w:keepNext w:val="0"/>
+        <w:keepLines w:val="0"/>
+        <w:widowControl w:val="1"/>
+        <w:pBdr>
+          <w:top w:space="0" w:sz="0" w:val="nil"/>
+          <w:left w:space="0" w:sz="0" w:val="nil"/>
+          <w:bottom w:space="0" w:sz="0" w:val="nil"/>
+          <w:right w:space="0" w:sz="0" w:val="nil"/>
+          <w:between w:space="0" w:sz="0" w:val="nil"/>
+        </w:pBdr>
+        <w:shd w:fill="auto" w:val="clear"/>
+        <w:spacing w:after="0" w:before="0" w:line="240" w:lineRule="auto"/>
+        <w:ind w:left="0" w:right="0" w:firstLine="0"/>
+        <w:jc w:val="left"/>
+        <w:rPr>
+          <w:rFonts w:ascii="Arial" w:cs="Arial" w:eastAsia="Arial" w:hAnsi="Arial"/>
+          <w:sz w:val="22"/>
+          <w:szCs w:val="22"/>
+        </w:rPr>
+      </w:pPr>
+      <w:bookmarkStart w:colFirst="0" w:colLast="0" w:name="_heading=h.7wdtula296n2" w:id="42"/>
+      <w:bookmarkEnd w:id="42"/>
+      <w:r>
+        <w:rPr>
+          <w:rtl w:val="0"/>
+        </w:rPr>
+      </w:r>
+    </w:p>
+    <w:p>
+      <w:pPr>
+        <w:keepNext w:val="0"/>
+        <w:keepLines w:val="0"/>
+        <w:widowControl w:val="1"/>
+        <w:pBdr>
+          <w:top w:space="0" w:sz="0" w:val="nil"/>
+          <w:left w:space="0" w:sz="0" w:val="nil"/>
+          <w:bottom w:space="0" w:sz="0" w:val="nil"/>
+          <w:right w:space="0" w:sz="0" w:val="nil"/>
+          <w:between w:space="0" w:sz="0" w:val="nil"/>
+        </w:pBdr>
+        <w:shd w:fill="auto" w:val="clear"/>
+        <w:spacing w:after="0" w:before="0" w:line="240" w:lineRule="auto"/>
+        <w:ind w:left="0" w:right="0" w:firstLine="0"/>
+        <w:jc w:val="left"/>
+        <w:rPr>
+          <w:rFonts w:ascii="Arial" w:cs="Arial" w:eastAsia="Arial" w:hAnsi="Arial"/>
+          <w:sz w:val="22"/>
+          <w:szCs w:val="22"/>
+        </w:rPr>
+      </w:pPr>
+      <w:bookmarkStart w:colFirst="0" w:colLast="0" w:name="_heading=h.kckqzcv9b0wx" w:id="43"/>
+      <w:bookmarkEnd w:id="43"/>
+      <w:r>
+        <w:rPr>
+          <w:rFonts w:ascii="Arial" w:cs="Arial" w:eastAsia="Arial" w:hAnsi="Arial"/>
+          <w:sz w:val="22"/>
+          <w:szCs w:val="22"/>
+          <w:rtl w:val="0"/>
+        </w:rPr>
+        <w:t xml:space="preserve">These two user classes will both belong to the same institution, but will have different privileges on the platform. Students will only be able to upload and access course material depending on the amount of credits that they have. However, professors will be able to access all reviews and courses (for only the classes that they teach). If they wish for material to be removed, they may submit a request to the system administrators. These requests will be reviewed by the system administrators and depending on the nature and context of the request, action will be taken.  </w:t>
+      </w:r>
+    </w:p>
+    <w:p>
+      <w:pPr>
+        <w:keepNext w:val="0"/>
+        <w:keepLines w:val="0"/>
+        <w:widowControl w:val="1"/>
+        <w:pBdr>
+          <w:top w:space="0" w:sz="0" w:val="nil"/>
+          <w:left w:space="0" w:sz="0" w:val="nil"/>
+          <w:bottom w:space="0" w:sz="0" w:val="nil"/>
+          <w:right w:space="0" w:sz="0" w:val="nil"/>
+          <w:between w:space="0" w:sz="0" w:val="nil"/>
+        </w:pBdr>
+        <w:shd w:fill="auto" w:val="clear"/>
+        <w:spacing w:after="0" w:before="0" w:line="240" w:lineRule="auto"/>
+        <w:ind w:left="0" w:right="0" w:firstLine="0"/>
+        <w:jc w:val="left"/>
+        <w:rPr>
+          <w:rFonts w:ascii="Arial" w:cs="Arial" w:eastAsia="Arial" w:hAnsi="Arial"/>
+          <w:i w:val="1"/>
+          <w:sz w:val="22"/>
+          <w:szCs w:val="22"/>
+        </w:rPr>
+      </w:pPr>
+      <w:bookmarkStart w:colFirst="0" w:colLast="0" w:name="_heading=h.88l6a5jk205p" w:id="44"/>
+      <w:bookmarkEnd w:id="44"/>
+      <w:r>
+        <w:rPr>
+          <w:rtl w:val="0"/>
+        </w:rPr>
+      </w:r>
+    </w:p>
+    <w:p>
+      <w:pPr>
+        <w:pStyle w:val="Heading2"/>
+        <w:numPr>
+          <w:ilvl w:val="1"/>
+          <w:numId w:val="3"/>
+        </w:numPr>
+        <w:ind w:left="0" w:firstLine="0"/>
+        <w:rPr>
+          <w:vertAlign w:val="baseline"/>
+        </w:rPr>
+      </w:pPr>
+      <w:r>
+        <w:rPr>
+          <w:b w:val="1"/>
+          <w:vertAlign w:val="baseline"/>
+          <w:rtl w:val="0"/>
+        </w:rPr>
+        <w:t xml:space="preserve">Operating Environment</w:t>
+      </w:r>
+      <w:r>
+        <w:rPr>
+          <w:rtl w:val="0"/>
+        </w:rPr>
+      </w:r>
+    </w:p>
+    <w:p>
+      <w:pPr>
+        <w:keepNext w:val="0"/>
+        <w:keepLines w:val="0"/>
+        <w:widowControl w:val="1"/>
+        <w:pBdr>
+          <w:top w:space="0" w:sz="0" w:val="nil"/>
+          <w:left w:space="0" w:sz="0" w:val="nil"/>
+          <w:bottom w:space="0" w:sz="0" w:val="nil"/>
+          <w:right w:space="0" w:sz="0" w:val="nil"/>
+          <w:between w:space="0" w:sz="0" w:val="nil"/>
+        </w:pBdr>
+        <w:shd w:fill="auto" w:val="clear"/>
+        <w:spacing w:after="0" w:before="0" w:line="240" w:lineRule="auto"/>
+        <w:ind w:left="0" w:right="0" w:firstLine="0"/>
+        <w:jc w:val="left"/>
+        <w:rPr>
+          <w:rFonts w:ascii="Arial" w:cs="Arial" w:eastAsia="Arial" w:hAnsi="Arial"/>
+          <w:b w:val="0"/>
+          <w:i w:val="1"/>
+          <w:smallCaps w:val="0"/>
+          <w:strike w:val="0"/>
+          <w:color w:val="000000"/>
+          <w:sz w:val="22"/>
+          <w:szCs w:val="22"/>
+          <w:u w:val="none"/>
+          <w:shd w:fill="auto" w:val="clear"/>
+          <w:vertAlign w:val="baseline"/>
+        </w:rPr>
+      </w:pPr>
+      <w:bookmarkStart w:colFirst="0" w:colLast="0" w:name="_heading=h.lnxbz9" w:id="45"/>
+      <w:bookmarkEnd w:id="45"/>
+      <w:r>
+        <w:rPr>
+          <w:rFonts w:ascii="Arial" w:cs="Arial" w:eastAsia="Arial" w:hAnsi="Arial"/>
+          <w:b w:val="0"/>
+          <w:i w:val="1"/>
+          <w:smallCaps w:val="0"/>
+          <w:strike w:val="0"/>
+          <w:color w:val="000000"/>
+          <w:sz w:val="22"/>
+          <w:szCs w:val="22"/>
+          <w:u w:val="none"/>
+          <w:shd w:fill="auto" w:val="clear"/>
+          <w:vertAlign w:val="baseline"/>
+          <w:rtl w:val="0"/>
+        </w:rPr>
+        <w:t xml:space="preserve">&lt;Describe the environment in which the software will operate, including the hardware platform, operating system and versions, and any other software components or applications with which it must peacefully coexist.&gt;</w:t>
+      </w:r>
+    </w:p>
+    <w:p>
+      <w:pPr>
+        <w:keepNext w:val="0"/>
+        <w:keepLines w:val="0"/>
+        <w:widowControl w:val="1"/>
+        <w:pBdr>
+          <w:top w:space="0" w:sz="0" w:val="nil"/>
+          <w:left w:space="0" w:sz="0" w:val="nil"/>
+          <w:bottom w:space="0" w:sz="0" w:val="nil"/>
+          <w:right w:space="0" w:sz="0" w:val="nil"/>
+          <w:between w:space="0" w:sz="0" w:val="nil"/>
+        </w:pBdr>
+        <w:shd w:fill="auto" w:val="clear"/>
+        <w:spacing w:after="0" w:before="0" w:line="240" w:lineRule="auto"/>
+        <w:ind w:left="0" w:right="0" w:firstLine="0"/>
+        <w:jc w:val="left"/>
+        <w:rPr>
+          <w:rFonts w:ascii="Arial" w:cs="Arial" w:eastAsia="Arial" w:hAnsi="Arial"/>
+          <w:i w:val="1"/>
+          <w:sz w:val="22"/>
+          <w:szCs w:val="22"/>
+        </w:rPr>
+      </w:pPr>
+      <w:bookmarkStart w:colFirst="0" w:colLast="0" w:name="_heading=h.v1ft6tdi6g58" w:id="46"/>
+      <w:bookmarkEnd w:id="46"/>
+      <w:r>
+        <w:rPr>
+          <w:rtl w:val="0"/>
+        </w:rPr>
+      </w:r>
+    </w:p>
+    <w:p>
+      <w:pPr>
+        <w:keepNext w:val="0"/>
+        <w:keepLines w:val="0"/>
+        <w:widowControl w:val="1"/>
+        <w:pBdr>
+          <w:top w:space="0" w:sz="0" w:val="nil"/>
+          <w:left w:space="0" w:sz="0" w:val="nil"/>
+          <w:bottom w:space="0" w:sz="0" w:val="nil"/>
+          <w:right w:space="0" w:sz="0" w:val="nil"/>
+          <w:between w:space="0" w:sz="0" w:val="nil"/>
+        </w:pBdr>
+        <w:shd w:fill="auto" w:val="clear"/>
+        <w:spacing w:after="0" w:before="0" w:line="240" w:lineRule="auto"/>
+        <w:ind w:left="0" w:right="0" w:firstLine="0"/>
+        <w:jc w:val="left"/>
+        <w:rPr>
+          <w:rFonts w:ascii="Arial" w:cs="Arial" w:eastAsia="Arial" w:hAnsi="Arial"/>
+          <w:sz w:val="22"/>
+          <w:szCs w:val="22"/>
+        </w:rPr>
+      </w:pPr>
+      <w:bookmarkStart w:colFirst="0" w:colLast="0" w:name="_heading=h.eo8ac9n5uipq" w:id="47"/>
+      <w:bookmarkEnd w:id="47"/>
+      <w:r>
+        <w:rPr>
+          <w:rFonts w:ascii="Arial" w:cs="Arial" w:eastAsia="Arial" w:hAnsi="Arial"/>
+          <w:sz w:val="22"/>
+          <w:szCs w:val="22"/>
+          <w:rtl w:val="0"/>
+        </w:rPr>
+        <w:t xml:space="preserve">The platform will be a progressive web application so that it is as cross-platform compatible as possible, and accessible from different web browsers. </w:t>
+      </w:r>
+    </w:p>
+    <w:p>
+      <w:pPr>
+        <w:pStyle w:val="Heading2"/>
+        <w:numPr>
+          <w:ilvl w:val="1"/>
+          <w:numId w:val="3"/>
+        </w:numPr>
+        <w:ind w:left="0" w:firstLine="0"/>
+        <w:rPr>
+          <w:vertAlign w:val="baseline"/>
+        </w:rPr>
+      </w:pPr>
+      <w:r>
+        <w:rPr>
+          <w:b w:val="1"/>
+          <w:vertAlign w:val="baseline"/>
+          <w:rtl w:val="0"/>
+        </w:rPr>
+        <w:t xml:space="preserve">Design and Implementation Constraints</w:t>
+      </w:r>
+      <w:r>
+        <w:rPr>
+          <w:rtl w:val="0"/>
+        </w:rPr>
+      </w:r>
+    </w:p>
+    <w:p>
+      <w:pPr>
+        <w:keepNext w:val="0"/>
+        <w:keepLines w:val="0"/>
+        <w:widowControl w:val="1"/>
+        <w:pBdr>
+          <w:top w:space="0" w:sz="0" w:val="nil"/>
+          <w:left w:space="0" w:sz="0" w:val="nil"/>
+          <w:bottom w:space="0" w:sz="0" w:val="nil"/>
+          <w:right w:space="0" w:sz="0" w:val="nil"/>
+          <w:between w:space="0" w:sz="0" w:val="nil"/>
+        </w:pBdr>
+        <w:shd w:fill="auto" w:val="clear"/>
+        <w:spacing w:after="0" w:before="0" w:line="240" w:lineRule="auto"/>
+        <w:ind w:left="0" w:right="0" w:firstLine="0"/>
+        <w:jc w:val="left"/>
+        <w:rPr>
+          <w:rFonts w:ascii="Arial" w:cs="Arial" w:eastAsia="Arial" w:hAnsi="Arial"/>
+          <w:b w:val="0"/>
+          <w:i w:val="1"/>
+          <w:smallCaps w:val="0"/>
+          <w:strike w:val="0"/>
+          <w:color w:val="000000"/>
+          <w:sz w:val="22"/>
+          <w:szCs w:val="22"/>
+          <w:u w:val="none"/>
+          <w:shd w:fill="auto" w:val="clear"/>
+          <w:vertAlign w:val="baseline"/>
+        </w:rPr>
+      </w:pPr>
+      <w:bookmarkStart w:colFirst="0" w:colLast="0" w:name="_heading=h.35nkun2" w:id="48"/>
+      <w:bookmarkEnd w:id="48"/>
+      <w:r>
+        <w:rPr>
+          <w:rFonts w:ascii="Arial" w:cs="Arial" w:eastAsia="Arial" w:hAnsi="Arial"/>
+          <w:b w:val="0"/>
+          <w:i w:val="1"/>
+          <w:smallCaps w:val="0"/>
+          <w:strike w:val="0"/>
+          <w:color w:val="000000"/>
+          <w:sz w:val="22"/>
+          <w:szCs w:val="22"/>
+          <w:u w:val="none"/>
+          <w:shd w:fill="auto" w:val="clear"/>
+          <w:vertAlign w:val="baseline"/>
+          <w:rtl w:val="0"/>
+        </w:rPr>
+        <w:t xml:space="preserve">&lt;Describe any items or issues that will limit the options available to the developers. These might include: corporate or regulatory policies; hardware limitations (timing requirements, memory requirements); interfaces to other applications; specific technologies, tools, and databases to be used; parallel operations; language requirements; communications protocols; security considerations; design conventions or programming standards (for example, if the customer’s organization will be responsible for maintaining the delivered software).&gt;</w:t>
+      </w:r>
+    </w:p>
+    <w:p>
+      <w:pPr>
+        <w:pStyle w:val="Heading2"/>
+        <w:numPr>
+          <w:ilvl w:val="1"/>
+          <w:numId w:val="3"/>
+        </w:numPr>
+        <w:ind w:left="0" w:firstLine="0"/>
+        <w:rPr>
+          <w:vertAlign w:val="baseline"/>
+        </w:rPr>
+      </w:pPr>
+      <w:r>
+        <w:rPr>
+          <w:b w:val="1"/>
+          <w:vertAlign w:val="baseline"/>
+          <w:rtl w:val="0"/>
+        </w:rPr>
+        <w:t xml:space="preserve">User Documentation</w:t>
+      </w:r>
+      <w:r>
+        <w:rPr>
+          <w:rtl w:val="0"/>
+        </w:rPr>
+      </w:r>
+    </w:p>
+    <w:p>
+      <w:pPr>
+        <w:keepNext w:val="0"/>
+        <w:keepLines w:val="0"/>
+        <w:widowControl w:val="1"/>
+        <w:pBdr>
+          <w:top w:space="0" w:sz="0" w:val="nil"/>
+          <w:left w:space="0" w:sz="0" w:val="nil"/>
+          <w:bottom w:space="0" w:sz="0" w:val="nil"/>
+          <w:right w:space="0" w:sz="0" w:val="nil"/>
+          <w:between w:space="0" w:sz="0" w:val="nil"/>
+        </w:pBdr>
+        <w:shd w:fill="auto" w:val="clear"/>
+        <w:spacing w:after="0" w:before="0" w:line="240" w:lineRule="auto"/>
+        <w:ind w:left="0" w:right="0" w:firstLine="0"/>
+        <w:jc w:val="left"/>
+        <w:rPr>
+          <w:rFonts w:ascii="Arial" w:cs="Arial" w:eastAsia="Arial" w:hAnsi="Arial"/>
+          <w:b w:val="0"/>
+          <w:i w:val="1"/>
+          <w:smallCaps w:val="0"/>
+          <w:strike w:val="0"/>
+          <w:color w:val="000000"/>
+          <w:sz w:val="22"/>
+          <w:szCs w:val="22"/>
+          <w:u w:val="none"/>
+          <w:shd w:fill="auto" w:val="clear"/>
+          <w:vertAlign w:val="baseline"/>
+        </w:rPr>
+      </w:pPr>
+      <w:bookmarkStart w:colFirst="0" w:colLast="0" w:name="_heading=h.1ksv4uv" w:id="49"/>
+      <w:bookmarkEnd w:id="49"/>
+      <w:r>
+        <w:rPr>
+          <w:rFonts w:ascii="Arial" w:cs="Arial" w:eastAsia="Arial" w:hAnsi="Arial"/>
+          <w:b w:val="0"/>
+          <w:i w:val="1"/>
+          <w:smallCaps w:val="0"/>
+          <w:strike w:val="0"/>
+          <w:color w:val="000000"/>
+          <w:sz w:val="22"/>
+          <w:szCs w:val="22"/>
+          <w:u w:val="none"/>
+          <w:shd w:fill="auto" w:val="clear"/>
+          <w:vertAlign w:val="baseline"/>
+          <w:rtl w:val="0"/>
+        </w:rPr>
+        <w:t xml:space="preserve">&lt;List the user documentation components (such as user manuals, on-line help, and tutorials) that will be delivered along with the software. Identify any known user documentation delivery formats or standards.&gt;</w:t>
+      </w:r>
+    </w:p>
+    <w:p>
+      <w:pPr>
+        <w:pStyle w:val="Heading2"/>
+        <w:numPr>
+          <w:ilvl w:val="1"/>
+          <w:numId w:val="3"/>
+        </w:numPr>
+        <w:ind w:left="0" w:firstLine="0"/>
+        <w:rPr>
+          <w:vertAlign w:val="baseline"/>
+        </w:rPr>
+      </w:pPr>
+      <w:r>
+        <w:rPr>
+          <w:b w:val="1"/>
+          <w:vertAlign w:val="baseline"/>
+          <w:rtl w:val="0"/>
+        </w:rPr>
+        <w:t xml:space="preserve">Assumptions and Dependencies</w:t>
+      </w:r>
+      <w:r>
+        <w:rPr>
+          <w:rtl w:val="0"/>
+        </w:rPr>
+      </w:r>
+    </w:p>
+    <w:p>
+      <w:pPr>
+        <w:keepNext w:val="0"/>
+        <w:keepLines w:val="0"/>
+        <w:widowControl w:val="1"/>
+        <w:pBdr>
+          <w:top w:space="0" w:sz="0" w:val="nil"/>
+          <w:left w:space="0" w:sz="0" w:val="nil"/>
+          <w:bottom w:space="0" w:sz="0" w:val="nil"/>
+          <w:right w:space="0" w:sz="0" w:val="nil"/>
+          <w:between w:space="0" w:sz="0" w:val="nil"/>
+        </w:pBdr>
+        <w:shd w:fill="auto" w:val="clear"/>
+        <w:spacing w:after="0" w:before="0" w:line="240" w:lineRule="auto"/>
+        <w:ind w:left="0" w:right="0" w:firstLine="0"/>
+        <w:jc w:val="left"/>
+        <w:rPr>
+          <w:rFonts w:ascii="Arial" w:cs="Arial" w:eastAsia="Arial" w:hAnsi="Arial"/>
+          <w:b w:val="0"/>
+          <w:i w:val="1"/>
+          <w:smallCaps w:val="0"/>
+          <w:strike w:val="0"/>
+          <w:color w:val="000000"/>
+          <w:sz w:val="22"/>
+          <w:szCs w:val="22"/>
+          <w:u w:val="none"/>
+          <w:shd w:fill="auto" w:val="clear"/>
+          <w:vertAlign w:val="baseline"/>
+        </w:rPr>
+      </w:pPr>
+      <w:bookmarkStart w:colFirst="0" w:colLast="0" w:name="_heading=h.44sinio" w:id="50"/>
+      <w:bookmarkEnd w:id="50"/>
+      <w:r>
+        <w:rPr>
+          <w:rFonts w:ascii="Arial" w:cs="Arial" w:eastAsia="Arial" w:hAnsi="Arial"/>
+          <w:b w:val="0"/>
+          <w:i w:val="1"/>
+          <w:smallCaps w:val="0"/>
+          <w:strike w:val="0"/>
+          <w:color w:val="000000"/>
+          <w:sz w:val="22"/>
+          <w:szCs w:val="22"/>
+          <w:u w:val="none"/>
+          <w:shd w:fill="auto" w:val="clear"/>
+          <w:vertAlign w:val="baseline"/>
+          <w:rtl w:val="0"/>
+        </w:rPr>
+        <w:t xml:space="preserve">&lt;List any assumed factors (as opposed to known facts) that could affect the requirements stated in the SRS. These could include third-party or commercial components that you plan to use, issues around the development or operating environment, or constraints. The project could be affected if these assumptions are incorrect, are not shared, or change. Also identify any dependencies the project has on external factors, such as software components that you intend to reuse from another project, unless they are already documented elsewhere (for example, in the vision and scope document or the project plan).&gt;</w:t>
+      </w:r>
+    </w:p>
+    <w:p>
+      <w:pPr>
+        <w:pStyle w:val="Heading1"/>
+        <w:numPr>
+          <w:ilvl w:val="0"/>
+          <w:numId w:val="3"/>
+        </w:numPr>
+        <w:ind w:left="0" w:firstLine="0"/>
+        <w:rPr>
+          <w:vertAlign w:val="baseline"/>
+        </w:rPr>
+      </w:pPr>
+      <w:r>
+        <w:rPr>
+          <w:b w:val="1"/>
+          <w:vertAlign w:val="baseline"/>
+          <w:rtl w:val="0"/>
+        </w:rPr>
+        <w:t xml:space="preserve">External Interface Requirements</w:t>
+      </w:r>
+      <w:r>
+        <w:rPr>
+          <w:rtl w:val="0"/>
+        </w:rPr>
+      </w:r>
+    </w:p>
+    <w:p>
+      <w:pPr>
+        <w:pStyle w:val="Heading2"/>
+        <w:numPr>
+          <w:ilvl w:val="1"/>
+          <w:numId w:val="3"/>
+        </w:numPr>
+        <w:ind w:left="0" w:firstLine="0"/>
+        <w:rPr>
+          <w:vertAlign w:val="baseline"/>
+        </w:rPr>
+      </w:pPr>
+      <w:bookmarkStart w:colFirst="0" w:colLast="0" w:name="_heading=h.2jxsxqh" w:id="51"/>
+      <w:bookmarkEnd w:id="51"/>
+      <w:r>
+        <w:rPr>
+          <w:b w:val="1"/>
+          <w:vertAlign w:val="baseline"/>
+          <w:rtl w:val="0"/>
+        </w:rPr>
+        <w:t xml:space="preserve">User Interfaces</w:t>
+      </w:r>
+      <w:r>
+        <w:rPr>
+          <w:rtl w:val="0"/>
+        </w:rPr>
+      </w:r>
+    </w:p>
+    <w:p>
+      <w:pPr>
+        <w:keepNext w:val="0"/>
+        <w:keepLines w:val="0"/>
+        <w:widowControl w:val="1"/>
+        <w:pBdr>
+          <w:top w:space="0" w:sz="0" w:val="nil"/>
+          <w:left w:space="0" w:sz="0" w:val="nil"/>
+          <w:bottom w:space="0" w:sz="0" w:val="nil"/>
+          <w:right w:space="0" w:sz="0" w:val="nil"/>
+          <w:between w:space="0" w:sz="0" w:val="nil"/>
+        </w:pBdr>
+        <w:shd w:fill="auto" w:val="clear"/>
+        <w:spacing w:after="0" w:before="0" w:line="240" w:lineRule="auto"/>
+        <w:ind w:left="0" w:right="0" w:firstLine="0"/>
+        <w:jc w:val="left"/>
+        <w:rPr>
+          <w:rFonts w:ascii="Arial" w:cs="Arial" w:eastAsia="Arial" w:hAnsi="Arial"/>
+          <w:b w:val="0"/>
+          <w:i w:val="1"/>
+          <w:smallCaps w:val="0"/>
+          <w:strike w:val="0"/>
+          <w:color w:val="000000"/>
+          <w:sz w:val="22"/>
+          <w:szCs w:val="22"/>
+          <w:u w:val="none"/>
+          <w:shd w:fill="auto" w:val="clear"/>
+          <w:vertAlign w:val="baseline"/>
+        </w:rPr>
+      </w:pPr>
+      <w:bookmarkStart w:colFirst="0" w:colLast="0" w:name="_heading=h.z337ya" w:id="52"/>
+      <w:bookmarkEnd w:id="52"/>
+      <w:r>
+        <w:rPr>
+          <w:rFonts w:ascii="Arial" w:cs="Arial" w:eastAsia="Arial" w:hAnsi="Arial"/>
+          <w:b w:val="0"/>
+          <w:i w:val="1"/>
+          <w:smallCaps w:val="0"/>
+          <w:strike w:val="0"/>
+          <w:color w:val="000000"/>
+          <w:sz w:val="22"/>
+          <w:szCs w:val="22"/>
+          <w:u w:val="none"/>
+          <w:shd w:fill="auto" w:val="clear"/>
+          <w:vertAlign w:val="baseline"/>
+          <w:rtl w:val="0"/>
+        </w:rPr>
+        <w:t xml:space="preserve">&lt;Describe the logical characteristics of each interface between the software product and the users. This may include sample screen images, any GUI standards or product family style guides that are to be followed, screen layout constraints, standard buttons and functions (e.g., help) that will appear on every screen, keyboard shortcuts, error message display standards, and so on. Define the software components for which a user interface is needed. Details of the user interface design should be documented in a separate user interface specification.&gt;</w:t>
+      </w:r>
+    </w:p>
+    <w:p>
+      <w:pPr>
+        <w:pStyle w:val="Heading2"/>
+        <w:numPr>
+          <w:ilvl w:val="1"/>
+          <w:numId w:val="3"/>
+        </w:numPr>
+        <w:ind w:left="0" w:firstLine="0"/>
+        <w:rPr>
+          <w:vertAlign w:val="baseline"/>
+        </w:rPr>
+      </w:pPr>
+      <w:r>
+        <w:rPr>
+          <w:b w:val="1"/>
+          <w:vertAlign w:val="baseline"/>
+          <w:rtl w:val="0"/>
+        </w:rPr>
+        <w:t xml:space="preserve">Hardware Interfaces</w:t>
+      </w:r>
+      <w:r>
+        <w:rPr>
+          <w:rtl w:val="0"/>
+        </w:rPr>
+      </w:r>
+    </w:p>
+    <w:p>
+      <w:pPr>
+        <w:keepNext w:val="0"/>
+        <w:keepLines w:val="0"/>
+        <w:widowControl w:val="1"/>
+        <w:pBdr>
+          <w:top w:space="0" w:sz="0" w:val="nil"/>
+          <w:left w:space="0" w:sz="0" w:val="nil"/>
+          <w:bottom w:space="0" w:sz="0" w:val="nil"/>
+          <w:right w:space="0" w:sz="0" w:val="nil"/>
+          <w:between w:space="0" w:sz="0" w:val="nil"/>
+        </w:pBdr>
+        <w:shd w:fill="auto" w:val="clear"/>
+        <w:spacing w:after="0" w:before="0" w:line="240" w:lineRule="auto"/>
+        <w:ind w:left="0" w:right="0" w:firstLine="0"/>
+        <w:jc w:val="left"/>
+        <w:rPr>
+          <w:rFonts w:ascii="Arial" w:cs="Arial" w:eastAsia="Arial" w:hAnsi="Arial"/>
+          <w:b w:val="0"/>
+          <w:i w:val="1"/>
+          <w:smallCaps w:val="0"/>
+          <w:strike w:val="0"/>
+          <w:color w:val="000000"/>
+          <w:sz w:val="22"/>
+          <w:szCs w:val="22"/>
+          <w:u w:val="none"/>
+          <w:shd w:fill="auto" w:val="clear"/>
+          <w:vertAlign w:val="baseline"/>
+        </w:rPr>
+      </w:pPr>
+      <w:bookmarkStart w:colFirst="0" w:colLast="0" w:name="_heading=h.3j2qqm3" w:id="53"/>
+      <w:bookmarkEnd w:id="53"/>
+      <w:r>
+        <w:rPr>
+          <w:rFonts w:ascii="Arial" w:cs="Arial" w:eastAsia="Arial" w:hAnsi="Arial"/>
+          <w:b w:val="0"/>
+          <w:i w:val="1"/>
+          <w:smallCaps w:val="0"/>
+          <w:strike w:val="0"/>
+          <w:color w:val="000000"/>
+          <w:sz w:val="22"/>
+          <w:szCs w:val="22"/>
+          <w:u w:val="none"/>
+          <w:shd w:fill="auto" w:val="clear"/>
+          <w:vertAlign w:val="baseline"/>
+          <w:rtl w:val="0"/>
+        </w:rPr>
+        <w:t xml:space="preserve">&lt;Describe the logical and physical characteristics of each interface between the software product and the hardware components of the system. This may include the supported device types, the nature of the data and control interactions between the software and the hardware, and communication protocols to be used.&gt;</w:t>
+      </w:r>
+    </w:p>
+    <w:p>
+      <w:pPr>
+        <w:pStyle w:val="Heading2"/>
+        <w:numPr>
+          <w:ilvl w:val="1"/>
+          <w:numId w:val="3"/>
+        </w:numPr>
+        <w:ind w:left="0" w:firstLine="0"/>
+        <w:rPr>
+          <w:vertAlign w:val="baseline"/>
+        </w:rPr>
+      </w:pPr>
+      <w:r>
+        <w:rPr>
+          <w:b w:val="1"/>
+          <w:vertAlign w:val="baseline"/>
+          <w:rtl w:val="0"/>
+        </w:rPr>
+        <w:t xml:space="preserve">Software Interfaces</w:t>
+      </w:r>
+      <w:r>
+        <w:rPr>
+          <w:rtl w:val="0"/>
+        </w:rPr>
+      </w:r>
+    </w:p>
+    <w:p>
+      <w:pPr>
+        <w:keepNext w:val="0"/>
+        <w:keepLines w:val="0"/>
+        <w:widowControl w:val="1"/>
+        <w:pBdr>
+          <w:top w:space="0" w:sz="0" w:val="nil"/>
+          <w:left w:space="0" w:sz="0" w:val="nil"/>
+          <w:bottom w:space="0" w:sz="0" w:val="nil"/>
+          <w:right w:space="0" w:sz="0" w:val="nil"/>
+          <w:between w:space="0" w:sz="0" w:val="nil"/>
+        </w:pBdr>
+        <w:shd w:fill="auto" w:val="clear"/>
+        <w:spacing w:after="0" w:before="0" w:line="240" w:lineRule="auto"/>
+        <w:ind w:left="0" w:right="0" w:firstLine="0"/>
+        <w:jc w:val="left"/>
+        <w:rPr>
+          <w:rFonts w:ascii="Arial" w:cs="Arial" w:eastAsia="Arial" w:hAnsi="Arial"/>
+          <w:b w:val="0"/>
+          <w:i w:val="1"/>
+          <w:smallCaps w:val="0"/>
+          <w:strike w:val="0"/>
+          <w:color w:val="000000"/>
+          <w:sz w:val="22"/>
+          <w:szCs w:val="22"/>
+          <w:u w:val="none"/>
+          <w:shd w:fill="auto" w:val="clear"/>
+          <w:vertAlign w:val="baseline"/>
+        </w:rPr>
+      </w:pPr>
+      <w:bookmarkStart w:colFirst="0" w:colLast="0" w:name="_heading=h.1y810tw" w:id="54"/>
+      <w:bookmarkEnd w:id="54"/>
+      <w:r>
+        <w:rPr>
+          <w:rFonts w:ascii="Arial" w:cs="Arial" w:eastAsia="Arial" w:hAnsi="Arial"/>
+          <w:b w:val="0"/>
+          <w:i w:val="1"/>
+          <w:smallCaps w:val="0"/>
+          <w:strike w:val="0"/>
+          <w:color w:val="000000"/>
+          <w:sz w:val="22"/>
+          <w:szCs w:val="22"/>
+          <w:u w:val="none"/>
+          <w:shd w:fill="auto" w:val="clear"/>
+          <w:vertAlign w:val="baseline"/>
+          <w:rtl w:val="0"/>
+        </w:rPr>
+        <w:t xml:space="preserve">&lt;Describe the connections between this product and other specific software components (name and version), including databases, operating systems, tools, libraries, and integrated commercial components. Identify the data items or messages coming into the system and going out and describe the purpose of each. Describe the services needed and the nature of communications. Refer to documents that describe detailed application programming interface protocols. Identify data that will be shared across software components. If the data sharing mechanism must be implemented in a specific way (for example, use of a global data area in a multitasking operating system), specify this as an implementation constraint.&gt;</w:t>
+      </w:r>
+    </w:p>
+    <w:p>
+      <w:pPr>
+        <w:pStyle w:val="Heading2"/>
+        <w:numPr>
+          <w:ilvl w:val="1"/>
+          <w:numId w:val="3"/>
+        </w:numPr>
+        <w:ind w:left="0" w:firstLine="0"/>
+        <w:rPr>
+          <w:vertAlign w:val="baseline"/>
+        </w:rPr>
+      </w:pPr>
+      <w:r>
+        <w:rPr>
+          <w:b w:val="1"/>
+          <w:vertAlign w:val="baseline"/>
+          <w:rtl w:val="0"/>
+        </w:rPr>
+        <w:t xml:space="preserve">Communications Interfaces</w:t>
+      </w:r>
+      <w:r>
+        <w:rPr>
+          <w:rtl w:val="0"/>
+        </w:rPr>
+      </w:r>
+    </w:p>
+    <w:p>
+      <w:pPr>
+        <w:keepNext w:val="0"/>
+        <w:keepLines w:val="0"/>
+        <w:widowControl w:val="1"/>
+        <w:pBdr>
+          <w:top w:space="0" w:sz="0" w:val="nil"/>
+          <w:left w:space="0" w:sz="0" w:val="nil"/>
+          <w:bottom w:space="0" w:sz="0" w:val="nil"/>
+          <w:right w:space="0" w:sz="0" w:val="nil"/>
+          <w:between w:space="0" w:sz="0" w:val="nil"/>
+        </w:pBdr>
+        <w:shd w:fill="auto" w:val="clear"/>
+        <w:spacing w:after="0" w:before="0" w:line="240" w:lineRule="auto"/>
+        <w:ind w:left="0" w:right="0" w:firstLine="0"/>
+        <w:jc w:val="left"/>
+        <w:rPr>
+          <w:rFonts w:ascii="Arial" w:cs="Arial" w:eastAsia="Arial" w:hAnsi="Arial"/>
+          <w:b w:val="0"/>
+          <w:i w:val="1"/>
+          <w:smallCaps w:val="0"/>
+          <w:strike w:val="0"/>
+          <w:color w:val="000000"/>
+          <w:sz w:val="22"/>
+          <w:szCs w:val="22"/>
+          <w:u w:val="none"/>
+          <w:shd w:fill="auto" w:val="clear"/>
+          <w:vertAlign w:val="baseline"/>
+        </w:rPr>
+      </w:pPr>
+      <w:bookmarkStart w:colFirst="0" w:colLast="0" w:name="_heading=h.4i7ojhp" w:id="55"/>
+      <w:bookmarkEnd w:id="55"/>
+      <w:r>
+        <w:rPr>
+          <w:rFonts w:ascii="Arial" w:cs="Arial" w:eastAsia="Arial" w:hAnsi="Arial"/>
+          <w:b w:val="0"/>
+          <w:i w:val="1"/>
+          <w:smallCaps w:val="0"/>
+          <w:strike w:val="0"/>
+          <w:color w:val="000000"/>
+          <w:sz w:val="22"/>
+          <w:szCs w:val="22"/>
+          <w:u w:val="none"/>
+          <w:shd w:fill="auto" w:val="clear"/>
+          <w:vertAlign w:val="baseline"/>
+          <w:rtl w:val="0"/>
+        </w:rPr>
+        <w:t xml:space="preserve">&lt;Describe the requirements associated with any communications functions required by this product, including e-mail, web browser, network server communications protocols, electronic forms, and so on. Define any pertinent message formatting. Identify any communication standards that will be used, such as FTP or HTTP. Specify any communication security or encryption issues, data transfer rates, and synchronization mechanisms.&gt;</w:t>
+      </w:r>
+    </w:p>
+    <w:p>
+      <w:pPr>
+        <w:pStyle w:val="Heading1"/>
+        <w:numPr>
+          <w:ilvl w:val="0"/>
+          <w:numId w:val="3"/>
+        </w:numPr>
+        <w:ind w:left="0" w:firstLine="0"/>
+        <w:rPr>
+          <w:vertAlign w:val="baseline"/>
+        </w:rPr>
+      </w:pPr>
+      <w:r>
+        <w:rPr>
+          <w:b w:val="1"/>
+          <w:vertAlign w:val="baseline"/>
+          <w:rtl w:val="0"/>
+        </w:rPr>
+        <w:t xml:space="preserve">System Features</w:t>
+      </w:r>
+      <w:r>
+        <w:rPr>
+          <w:rtl w:val="0"/>
+        </w:rPr>
+      </w:r>
+    </w:p>
+    <w:p>
+      <w:pPr>
+        <w:keepNext w:val="0"/>
+        <w:keepLines w:val="0"/>
+        <w:widowControl w:val="1"/>
+        <w:pBdr>
+          <w:top w:space="0" w:sz="0" w:val="nil"/>
+          <w:left w:space="0" w:sz="0" w:val="nil"/>
+          <w:bottom w:space="0" w:sz="0" w:val="nil"/>
+          <w:right w:space="0" w:sz="0" w:val="nil"/>
+          <w:between w:space="0" w:sz="0" w:val="nil"/>
+        </w:pBdr>
+        <w:shd w:fill="auto" w:val="clear"/>
+        <w:spacing w:after="0" w:before="0" w:line="240" w:lineRule="auto"/>
+        <w:ind w:left="0" w:right="0" w:firstLine="0"/>
+        <w:jc w:val="left"/>
+        <w:rPr>
+          <w:rFonts w:ascii="Arial" w:cs="Arial" w:eastAsia="Arial" w:hAnsi="Arial"/>
+          <w:b w:val="0"/>
+          <w:i w:val="1"/>
+          <w:smallCaps w:val="0"/>
+          <w:strike w:val="0"/>
+          <w:color w:val="000000"/>
+          <w:sz w:val="22"/>
+          <w:szCs w:val="22"/>
+          <w:u w:val="none"/>
+          <w:shd w:fill="auto" w:val="clear"/>
+          <w:vertAlign w:val="baseline"/>
+        </w:rPr>
+      </w:pPr>
+      <w:bookmarkStart w:colFirst="0" w:colLast="0" w:name="_heading=h.2xcytpi" w:id="56"/>
+      <w:bookmarkEnd w:id="56"/>
+      <w:r>
+        <w:rPr>
+          <w:rFonts w:ascii="Arial" w:cs="Arial" w:eastAsia="Arial" w:hAnsi="Arial"/>
+          <w:b w:val="0"/>
+          <w:i w:val="1"/>
+          <w:smallCaps w:val="0"/>
+          <w:strike w:val="0"/>
+          <w:color w:val="000000"/>
+          <w:sz w:val="22"/>
+          <w:szCs w:val="22"/>
+          <w:u w:val="none"/>
+          <w:shd w:fill="auto" w:val="clear"/>
+          <w:vertAlign w:val="baseline"/>
+          <w:rtl w:val="0"/>
+        </w:rPr>
+        <w:t xml:space="preserve">&lt;This template illustrates organizing the functional requirements for the product by system features, the major services provided by the product. You may prefer to organize this section by use case, mode of operation, user class, object class, functional hierarchy, or combinations of these, whatever makes the most logical sense for your product.&gt;</w:t>
+      </w:r>
+    </w:p>
+    <w:p>
+      <w:pPr>
+        <w:pStyle w:val="Heading2"/>
+        <w:numPr>
+          <w:ilvl w:val="1"/>
+          <w:numId w:val="3"/>
+        </w:numPr>
+        <w:ind w:left="0" w:firstLine="0"/>
+        <w:rPr>
+          <w:vertAlign w:val="baseline"/>
+        </w:rPr>
+      </w:pPr>
+      <w:r>
+        <w:rPr>
+          <w:b w:val="1"/>
+          <w:vertAlign w:val="baseline"/>
+          <w:rtl w:val="0"/>
+        </w:rPr>
+        <w:t xml:space="preserve">System Feature 1</w:t>
+      </w:r>
+      <w:r>
+        <w:rPr>
+          <w:rtl w:val="0"/>
+        </w:rPr>
+      </w:r>
+    </w:p>
+    <w:p>
+      <w:pPr>
+        <w:keepNext w:val="0"/>
+        <w:keepLines w:val="0"/>
+        <w:widowControl w:val="1"/>
+        <w:pBdr>
+          <w:top w:space="0" w:sz="0" w:val="nil"/>
+          <w:left w:space="0" w:sz="0" w:val="nil"/>
+          <w:bottom w:space="0" w:sz="0" w:val="nil"/>
+          <w:right w:space="0" w:sz="0" w:val="nil"/>
+          <w:between w:space="0" w:sz="0" w:val="nil"/>
+        </w:pBdr>
+        <w:shd w:fill="auto" w:val="clear"/>
+        <w:spacing w:after="0" w:before="0" w:line="240" w:lineRule="auto"/>
+        <w:ind w:left="0" w:right="0" w:firstLine="0"/>
+        <w:jc w:val="left"/>
+        <w:rPr>
+          <w:rFonts w:ascii="Arial" w:cs="Arial" w:eastAsia="Arial" w:hAnsi="Arial"/>
           <w:b w:val="0"/>
           <w:i w:val="1"/>
           <w:smallCaps w:val="0"/>
@@ -5909,8 +6855,8 @@
           <w:vertAlign w:val="baseline"/>
         </w:rPr>
       </w:pPr>
-      <w:bookmarkStart w:colFirst="0" w:colLast="0" w:name="_heading=h.1ci93xb" w:id="30"/>
-      <w:bookmarkEnd w:id="30"/>
+      <w:bookmarkStart w:colFirst="0" w:colLast="0" w:name="_heading=h.1ci93xb" w:id="57"/>
+      <w:bookmarkEnd w:id="57"/>
       <w:r>
         <w:rPr>
           <w:rFonts w:ascii="Times New Roman" w:cs="Times New Roman" w:eastAsia="Times New Roman" w:hAnsi="Times New Roman"/>
@@ -5935,7 +6881,7 @@
         <w:pStyle w:val="Heading2"/>
         <w:numPr>
           <w:ilvl w:val="1"/>
-          <w:numId w:val="1"/>
+          <w:numId w:val="3"/>
         </w:numPr>
         <w:ind w:left="0" w:firstLine="0"/>
         <w:rPr>
@@ -5961,15 +6907,15 @@
         <w:pStyle w:val="Heading1"/>
         <w:numPr>
           <w:ilvl w:val="0"/>
-          <w:numId w:val="1"/>
+          <w:numId w:val="3"/>
         </w:numPr>
         <w:ind w:left="0" w:firstLine="0"/>
         <w:rPr>
           <w:vertAlign w:val="baseline"/>
         </w:rPr>
       </w:pPr>
-      <w:bookmarkStart w:colFirst="0" w:colLast="0" w:name="_heading=h.3whwml4" w:id="31"/>
-      <w:bookmarkEnd w:id="31"/>
+      <w:bookmarkStart w:colFirst="0" w:colLast="0" w:name="_heading=h.3whwml4" w:id="58"/>
+      <w:bookmarkEnd w:id="58"/>
       <w:r>
         <w:rPr>
           <w:b w:val="1"/>
@@ -5989,15 +6935,15 @@
         <w:pStyle w:val="Heading2"/>
         <w:numPr>
           <w:ilvl w:val="1"/>
-          <w:numId w:val="1"/>
+          <w:numId w:val="3"/>
         </w:numPr>
         <w:ind w:left="0" w:firstLine="0"/>
         <w:rPr>
           <w:vertAlign w:val="baseline"/>
         </w:rPr>
       </w:pPr>
-      <w:bookmarkStart w:colFirst="0" w:colLast="0" w:name="_heading=h.2bn6wsx" w:id="32"/>
-      <w:bookmarkEnd w:id="32"/>
+      <w:bookmarkStart w:colFirst="0" w:colLast="0" w:name="_heading=h.2bn6wsx" w:id="59"/>
+      <w:bookmarkEnd w:id="59"/>
       <w:r>
         <w:rPr>
           <w:b w:val="1"/>
@@ -6042,8 +6988,8 @@
           <w:vertAlign w:val="baseline"/>
         </w:rPr>
       </w:pPr>
-      <w:bookmarkStart w:colFirst="0" w:colLast="0" w:name="_heading=h.qsh70q" w:id="33"/>
-      <w:bookmarkEnd w:id="33"/>
+      <w:bookmarkStart w:colFirst="0" w:colLast="0" w:name="_heading=h.qsh70q" w:id="60"/>
+      <w:bookmarkEnd w:id="60"/>
       <w:r>
         <w:rPr>
           <w:rFonts w:ascii="Arial" w:cs="Arial" w:eastAsia="Arial" w:hAnsi="Arial"/>
@@ -6067,7 +7013,7 @@
         <w:pStyle w:val="Heading2"/>
         <w:numPr>
           <w:ilvl w:val="1"/>
-          <w:numId w:val="1"/>
+          <w:numId w:val="3"/>
         </w:numPr>
         <w:ind w:left="0" w:firstLine="0"/>
         <w:rPr>
@@ -6118,8 +7064,8 @@
           <w:vertAlign w:val="baseline"/>
         </w:rPr>
       </w:pPr>
-      <w:bookmarkStart w:colFirst="0" w:colLast="0" w:name="_heading=h.3as4poj" w:id="34"/>
-      <w:bookmarkEnd w:id="34"/>
+      <w:bookmarkStart w:colFirst="0" w:colLast="0" w:name="_heading=h.3as4poj" w:id="61"/>
+      <w:bookmarkEnd w:id="61"/>
       <w:r>
         <w:rPr>
           <w:rFonts w:ascii="Arial" w:cs="Arial" w:eastAsia="Arial" w:hAnsi="Arial"/>
@@ -6143,7 +7089,7 @@
         <w:pStyle w:val="Heading2"/>
         <w:numPr>
           <w:ilvl w:val="1"/>
-          <w:numId w:val="1"/>
+          <w:numId w:val="3"/>
         </w:numPr>
         <w:ind w:left="0" w:firstLine="0"/>
         <w:rPr>
@@ -6194,8 +7140,8 @@
           <w:vertAlign w:val="baseline"/>
         </w:rPr>
       </w:pPr>
-      <w:bookmarkStart w:colFirst="0" w:colLast="0" w:name="_heading=h.1pxezwc" w:id="35"/>
-      <w:bookmarkEnd w:id="35"/>
+      <w:bookmarkStart w:colFirst="0" w:colLast="0" w:name="_heading=h.1pxezwc" w:id="62"/>
+      <w:bookmarkEnd w:id="62"/>
       <w:r>
         <w:rPr>
           <w:rFonts w:ascii="Arial" w:cs="Arial" w:eastAsia="Arial" w:hAnsi="Arial"/>
@@ -6219,7 +7165,7 @@
         <w:pStyle w:val="Heading2"/>
         <w:numPr>
           <w:ilvl w:val="1"/>
-          <w:numId w:val="1"/>
+          <w:numId w:val="3"/>
         </w:numPr>
         <w:ind w:left="0" w:firstLine="0"/>
         <w:rPr>
@@ -6270,8 +7216,8 @@
           <w:vertAlign w:val="baseline"/>
         </w:rPr>
       </w:pPr>
-      <w:bookmarkStart w:colFirst="0" w:colLast="0" w:name="_heading=h.49x2ik5" w:id="36"/>
-      <w:bookmarkEnd w:id="36"/>
+      <w:bookmarkStart w:colFirst="0" w:colLast="0" w:name="_heading=h.49x2ik5" w:id="63"/>
+      <w:bookmarkEnd w:id="63"/>
       <w:r>
         <w:rPr>
           <w:rFonts w:ascii="Arial" w:cs="Arial" w:eastAsia="Arial" w:hAnsi="Arial"/>
@@ -6295,7 +7241,7 @@
         <w:pStyle w:val="Heading2"/>
         <w:numPr>
           <w:ilvl w:val="1"/>
-          <w:numId w:val="1"/>
+          <w:numId w:val="3"/>
         </w:numPr>
         <w:ind w:left="0" w:firstLine="0"/>
         <w:rPr>
@@ -6346,8 +7292,8 @@
           <w:vertAlign w:val="baseline"/>
         </w:rPr>
       </w:pPr>
-      <w:bookmarkStart w:colFirst="0" w:colLast="0" w:name="_heading=h.2p2csry" w:id="37"/>
-      <w:bookmarkEnd w:id="37"/>
+      <w:bookmarkStart w:colFirst="0" w:colLast="0" w:name="_heading=h.2p2csry" w:id="64"/>
+      <w:bookmarkEnd w:id="64"/>
       <w:r>
         <w:rPr>
           <w:rFonts w:ascii="Arial" w:cs="Arial" w:eastAsia="Arial" w:hAnsi="Arial"/>
@@ -6371,7 +7317,7 @@
         <w:pStyle w:val="Heading1"/>
         <w:numPr>
           <w:ilvl w:val="0"/>
-          <w:numId w:val="1"/>
+          <w:numId w:val="3"/>
         </w:numPr>
         <w:ind w:left="0" w:firstLine="0"/>
         <w:rPr>
@@ -6422,8 +7368,8 @@
           <w:vertAlign w:val="baseline"/>
         </w:rPr>
       </w:pPr>
-      <w:bookmarkStart w:colFirst="0" w:colLast="0" w:name="_heading=h.147n2zr" w:id="38"/>
-      <w:bookmarkEnd w:id="38"/>
+      <w:bookmarkStart w:colFirst="0" w:colLast="0" w:name="_heading=h.147n2zr" w:id="65"/>
+      <w:bookmarkEnd w:id="65"/>
       <w:r>
         <w:rPr>
           <w:rFonts w:ascii="Arial" w:cs="Arial" w:eastAsia="Arial" w:hAnsi="Arial"/>
@@ -6520,8 +7466,8 @@
           <w:vertAlign w:val="baseline"/>
         </w:rPr>
       </w:pPr>
-      <w:bookmarkStart w:colFirst="0" w:colLast="0" w:name="_heading=h.3o7alnk" w:id="39"/>
-      <w:bookmarkEnd w:id="39"/>
+      <w:bookmarkStart w:colFirst="0" w:colLast="0" w:name="_heading=h.3o7alnk" w:id="66"/>
+      <w:bookmarkEnd w:id="66"/>
       <w:r>
         <w:rPr>
           <w:rFonts w:ascii="Arial" w:cs="Arial" w:eastAsia="Arial" w:hAnsi="Arial"/>
@@ -6618,8 +7564,8 @@
           <w:vertAlign w:val="baseline"/>
         </w:rPr>
       </w:pPr>
-      <w:bookmarkStart w:colFirst="0" w:colLast="0" w:name="_heading=h.23ckvvd" w:id="40"/>
-      <w:bookmarkEnd w:id="40"/>
+      <w:bookmarkStart w:colFirst="0" w:colLast="0" w:name="_heading=h.23ckvvd" w:id="67"/>
+      <w:bookmarkEnd w:id="67"/>
       <w:r>
         <w:rPr>
           <w:rFonts w:ascii="Arial" w:cs="Arial" w:eastAsia="Arial" w:hAnsi="Arial"/>
@@ -7120,6 +8066,226 @@
     <w:lvl w:ilvl="0">
       <w:start w:val="1"/>
       <w:numFmt w:val="decimal"/>
+      <w:lvlText w:val="%1)"/>
+      <w:lvlJc w:val="left"/>
+      <w:pPr>
+        <w:ind w:left="720" w:hanging="360"/>
+      </w:pPr>
+      <w:rPr>
+        <w:u w:val="none"/>
+      </w:rPr>
+    </w:lvl>
+    <w:lvl w:ilvl="1">
+      <w:start w:val="1"/>
+      <w:numFmt w:val="lowerLetter"/>
+      <w:lvlText w:val="%2)"/>
+      <w:lvlJc w:val="left"/>
+      <w:pPr>
+        <w:ind w:left="1440" w:hanging="360"/>
+      </w:pPr>
+      <w:rPr>
+        <w:u w:val="none"/>
+      </w:rPr>
+    </w:lvl>
+    <w:lvl w:ilvl="2">
+      <w:start w:val="1"/>
+      <w:numFmt w:val="lowerRoman"/>
+      <w:lvlText w:val="%3)"/>
+      <w:lvlJc w:val="right"/>
+      <w:pPr>
+        <w:ind w:left="2160" w:hanging="360"/>
+      </w:pPr>
+      <w:rPr>
+        <w:u w:val="none"/>
+      </w:rPr>
+    </w:lvl>
+    <w:lvl w:ilvl="3">
+      <w:start w:val="1"/>
+      <w:numFmt w:val="decimal"/>
+      <w:lvlText w:val="(%4)"/>
+      <w:lvlJc w:val="left"/>
+      <w:pPr>
+        <w:ind w:left="2880" w:hanging="360"/>
+      </w:pPr>
+      <w:rPr>
+        <w:u w:val="none"/>
+      </w:rPr>
+    </w:lvl>
+    <w:lvl w:ilvl="4">
+      <w:start w:val="1"/>
+      <w:numFmt w:val="lowerLetter"/>
+      <w:lvlText w:val="(%5)"/>
+      <w:lvlJc w:val="left"/>
+      <w:pPr>
+        <w:ind w:left="3600" w:hanging="360"/>
+      </w:pPr>
+      <w:rPr>
+        <w:u w:val="none"/>
+      </w:rPr>
+    </w:lvl>
+    <w:lvl w:ilvl="5">
+      <w:start w:val="1"/>
+      <w:numFmt w:val="lowerRoman"/>
+      <w:lvlText w:val="(%6)"/>
+      <w:lvlJc w:val="right"/>
+      <w:pPr>
+        <w:ind w:left="4320" w:hanging="360"/>
+      </w:pPr>
+      <w:rPr>
+        <w:u w:val="none"/>
+      </w:rPr>
+    </w:lvl>
+    <w:lvl w:ilvl="6">
+      <w:start w:val="1"/>
+      <w:numFmt w:val="decimal"/>
+      <w:lvlText w:val="%7."/>
+      <w:lvlJc w:val="left"/>
+      <w:pPr>
+        <w:ind w:left="5040" w:hanging="360"/>
+      </w:pPr>
+      <w:rPr>
+        <w:u w:val="none"/>
+      </w:rPr>
+    </w:lvl>
+    <w:lvl w:ilvl="7">
+      <w:start w:val="1"/>
+      <w:numFmt w:val="lowerLetter"/>
+      <w:lvlText w:val="%8."/>
+      <w:lvlJc w:val="left"/>
+      <w:pPr>
+        <w:ind w:left="5760" w:hanging="360"/>
+      </w:pPr>
+      <w:rPr>
+        <w:u w:val="none"/>
+      </w:rPr>
+    </w:lvl>
+    <w:lvl w:ilvl="8">
+      <w:start w:val="1"/>
+      <w:numFmt w:val="lowerRoman"/>
+      <w:lvlText w:val="%9."/>
+      <w:lvlJc w:val="right"/>
+      <w:pPr>
+        <w:ind w:left="6480" w:hanging="360"/>
+      </w:pPr>
+      <w:rPr>
+        <w:u w:val="none"/>
+      </w:rPr>
+    </w:lvl>
+  </w:abstractNum>
+  <w:abstractNum w:abstractNumId="2">
+    <w:lvl w:ilvl="0">
+      <w:start w:val="1"/>
+      <w:numFmt w:val="bullet"/>
+      <w:lvlText w:val="●"/>
+      <w:lvlJc w:val="left"/>
+      <w:pPr>
+        <w:ind w:left="2160" w:hanging="360"/>
+      </w:pPr>
+      <w:rPr>
+        <w:u w:val="none"/>
+      </w:rPr>
+    </w:lvl>
+    <w:lvl w:ilvl="1">
+      <w:start w:val="1"/>
+      <w:numFmt w:val="bullet"/>
+      <w:lvlText w:val="○"/>
+      <w:lvlJc w:val="left"/>
+      <w:pPr>
+        <w:ind w:left="2880" w:hanging="360"/>
+      </w:pPr>
+      <w:rPr>
+        <w:u w:val="none"/>
+      </w:rPr>
+    </w:lvl>
+    <w:lvl w:ilvl="2">
+      <w:start w:val="1"/>
+      <w:numFmt w:val="bullet"/>
+      <w:lvlText w:val="■"/>
+      <w:lvlJc w:val="left"/>
+      <w:pPr>
+        <w:ind w:left="3600" w:hanging="360"/>
+      </w:pPr>
+      <w:rPr>
+        <w:u w:val="none"/>
+      </w:rPr>
+    </w:lvl>
+    <w:lvl w:ilvl="3">
+      <w:start w:val="1"/>
+      <w:numFmt w:val="bullet"/>
+      <w:lvlText w:val="●"/>
+      <w:lvlJc w:val="left"/>
+      <w:pPr>
+        <w:ind w:left="4320" w:hanging="360"/>
+      </w:pPr>
+      <w:rPr>
+        <w:u w:val="none"/>
+      </w:rPr>
+    </w:lvl>
+    <w:lvl w:ilvl="4">
+      <w:start w:val="1"/>
+      <w:numFmt w:val="bullet"/>
+      <w:lvlText w:val="○"/>
+      <w:lvlJc w:val="left"/>
+      <w:pPr>
+        <w:ind w:left="5040" w:hanging="360"/>
+      </w:pPr>
+      <w:rPr>
+        <w:u w:val="none"/>
+      </w:rPr>
+    </w:lvl>
+    <w:lvl w:ilvl="5">
+      <w:start w:val="1"/>
+      <w:numFmt w:val="bullet"/>
+      <w:lvlText w:val="■"/>
+      <w:lvlJc w:val="left"/>
+      <w:pPr>
+        <w:ind w:left="5760" w:hanging="360"/>
+      </w:pPr>
+      <w:rPr>
+        <w:u w:val="none"/>
+      </w:rPr>
+    </w:lvl>
+    <w:lvl w:ilvl="6">
+      <w:start w:val="1"/>
+      <w:numFmt w:val="bullet"/>
+      <w:lvlText w:val="●"/>
+      <w:lvlJc w:val="left"/>
+      <w:pPr>
+        <w:ind w:left="6480" w:hanging="360"/>
+      </w:pPr>
+      <w:rPr>
+        <w:u w:val="none"/>
+      </w:rPr>
+    </w:lvl>
+    <w:lvl w:ilvl="7">
+      <w:start w:val="1"/>
+      <w:numFmt w:val="bullet"/>
+      <w:lvlText w:val="○"/>
+      <w:lvlJc w:val="left"/>
+      <w:pPr>
+        <w:ind w:left="7200" w:hanging="360"/>
+      </w:pPr>
+      <w:rPr>
+        <w:u w:val="none"/>
+      </w:rPr>
+    </w:lvl>
+    <w:lvl w:ilvl="8">
+      <w:start w:val="1"/>
+      <w:numFmt w:val="bullet"/>
+      <w:lvlText w:val="■"/>
+      <w:lvlJc w:val="left"/>
+      <w:pPr>
+        <w:ind w:left="7920" w:hanging="360"/>
+      </w:pPr>
+      <w:rPr>
+        <w:u w:val="none"/>
+      </w:rPr>
+    </w:lvl>
+  </w:abstractNum>
+  <w:abstractNum w:abstractNumId="3">
+    <w:lvl w:ilvl="0">
+      <w:start w:val="1"/>
+      <w:numFmt w:val="decimal"/>
       <w:lvlText w:val="%1."/>
       <w:lvlJc w:val="left"/>
       <w:pPr>
@@ -7228,6 +8394,12 @@
   </w:abstractNum>
   <w:num w:numId="1">
     <w:abstractNumId w:val="1"/>
+  </w:num>
+  <w:num w:numId="2">
+    <w:abstractNumId w:val="2"/>
+  </w:num>
+  <w:num w:numId="3">
+    <w:abstractNumId w:val="3"/>
   </w:num>
 </w:numbering>
 </file>
@@ -8869,7 +10041,7 @@
 
 <file path=customXML/item1.xml><?xml version="1.0" encoding="utf-8"?>
 <go:gDocsCustomXmlDataStorage xmlns:go="http://customooxmlschemas.google.com/" xmlns:r="http://schemas.openxmlformats.org/officeDocument/2006/relationships">
-  <go:docsCustomData xmlns:go="http://customooxmlschemas.google.com/" roundtripDataSignature="AMtx7mhYWo3avdiOMssjjaXOrn1SM5XQ6Q==">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</go:docsCustomData>
+  <go:docsCustomData xmlns:go="http://customooxmlschemas.google.com/" roundtripDataSignature="AMtx7mj7njFoQtCaw5002PAqsl2FtQTLqg==">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</go:docsCustomData>
 </go:gDocsCustomXmlDataStorage>
 </file>
 

</xml_diff>